<commit_message>
info trikas select banco nao terminado
</commit_message>
<xml_diff>
--- a/docx/Documentação info-trikas v1.docx
+++ b/docx/Documentação info-trikas v1.docx
@@ -1,6 +1,7 @@
 
 <file path=word/document.xml><?xml version="1.0" encoding="utf-8"?>
 <w:document xmlns:ve="http://schemas.openxmlformats.org/markup-compatibility/2006" xmlns:o="urn:schemas-microsoft-com:office:office" xmlns:r="http://schemas.openxmlformats.org/officeDocument/2006/relationships" xmlns:m="http://schemas.openxmlformats.org/officeDocument/2006/math" xmlns:v="urn:schemas-microsoft-com:vml" xmlns:wp="http://schemas.openxmlformats.org/drawingml/2006/wordprocessingDrawing" xmlns:w10="urn:schemas-microsoft-com:office:word" xmlns:w="http://schemas.openxmlformats.org/wordprocessingml/2006/main" xmlns:wne="http://schemas.microsoft.com/office/word/2006/wordml">
+  <w:background w:color="161616" w:themeColor="background2" w:themeShade="19"/>
   <w:body>
     <w:p>
       <w:pPr>
@@ -9,12 +10,14 @@
         <w:jc w:val="center"/>
         <w:rPr>
           <w:rFonts w:ascii="Arial" w:hAnsi="Arial" w:cs="Arial"/>
+          <w:color w:val="E7E6E6" w:themeColor="background2"/>
         </w:rPr>
       </w:pPr>
       <w:bookmarkStart w:id="0" w:name="_Toc510214550"/>
       <w:r>
         <w:rPr>
           <w:rFonts w:ascii="Arial" w:hAnsi="Arial" w:cs="Arial"/>
+          <w:color w:val="E7E6E6" w:themeColor="background2"/>
         </w:rPr>
         <w:t>SÃO PAULO TECH SCHOOL</w:t>
       </w:r>
@@ -25,6 +28,7 @@
         <w:jc w:val="center"/>
         <w:rPr>
           <w:rFonts w:ascii="Arial" w:hAnsi="Arial" w:cs="Arial"/>
+          <w:color w:val="E7E6E6" w:themeColor="background2"/>
           <w:sz w:val="28"/>
           <w:szCs w:val="28"/>
         </w:rPr>
@@ -35,50 +39,32 @@
         <w:jc w:val="center"/>
         <w:rPr>
           <w:rFonts w:ascii="Arial" w:hAnsi="Arial" w:cs="Arial"/>
+          <w:color w:val="E7E6E6" w:themeColor="background2"/>
           <w:sz w:val="28"/>
           <w:szCs w:val="28"/>
         </w:rPr>
       </w:pPr>
-    </w:p>
-    <w:p>
-      <w:pPr>
-        <w:jc w:val="center"/>
+      <w:r>
         <w:rPr>
           <w:rFonts w:ascii="Arial" w:hAnsi="Arial" w:cs="Arial"/>
+          <w:noProof/>
+          <w:color w:val="E7E6E6" w:themeColor="background2"/>
           <w:sz w:val="28"/>
           <w:szCs w:val="28"/>
         </w:rPr>
-      </w:pPr>
-    </w:p>
-    <w:p>
-      <w:pPr>
-        <w:jc w:val="center"/>
-        <w:rPr>
-          <w:rFonts w:ascii="Arial" w:hAnsi="Arial" w:cs="Arial"/>
-          <w:sz w:val="28"/>
-          <w:szCs w:val="28"/>
-        </w:rPr>
-      </w:pPr>
-      <w:r>
-        <w:rPr>
-          <w:rFonts w:ascii="Arial" w:hAnsi="Arial" w:cs="Arial"/>
-          <w:noProof/>
-          <w:sz w:val="28"/>
-          <w:szCs w:val="28"/>
-        </w:rPr>
         <w:drawing>
-          <wp:anchor distT="0" distB="0" distL="114300" distR="114300" simplePos="0" relativeHeight="251809792" behindDoc="0" locked="0" layoutInCell="1" allowOverlap="1">
+          <wp:anchor distT="0" distB="0" distL="114300" distR="114300" simplePos="0" relativeHeight="251658240" behindDoc="0" locked="0" layoutInCell="1" allowOverlap="1">
             <wp:simplePos x="0" y="0"/>
             <wp:positionH relativeFrom="column">
-              <wp:posOffset>1988185</wp:posOffset>
+              <wp:posOffset>1064260</wp:posOffset>
             </wp:positionH>
             <wp:positionV relativeFrom="paragraph">
-              <wp:posOffset>174625</wp:posOffset>
+              <wp:posOffset>48895</wp:posOffset>
             </wp:positionV>
-            <wp:extent cx="2381250" cy="3162300"/>
-            <wp:effectExtent l="19050" t="0" r="0" b="0"/>
+            <wp:extent cx="4562475" cy="4562475"/>
+            <wp:effectExtent l="0" t="0" r="0" b="0"/>
             <wp:wrapNone/>
-            <wp:docPr id="2" name="Imagem 1" descr="São_Paulo_Futebol_Clube.png"/>
+            <wp:docPr id="1" name="Imagem 0" descr="Info__2_-removebg-preview.png"/>
             <wp:cNvGraphicFramePr>
               <a:graphicFrameLocks xmlns:a="http://schemas.openxmlformats.org/drawingml/2006/main" noChangeAspect="1"/>
             </wp:cNvGraphicFramePr>
@@ -86,7 +72,7 @@
               <a:graphicData uri="http://schemas.openxmlformats.org/drawingml/2006/picture">
                 <pic:pic xmlns:pic="http://schemas.openxmlformats.org/drawingml/2006/picture">
                   <pic:nvPicPr>
-                    <pic:cNvPr id="0" name="São_Paulo_Futebol_Clube.png"/>
+                    <pic:cNvPr id="0" name="Info__2_-removebg-preview.png"/>
                     <pic:cNvPicPr/>
                   </pic:nvPicPr>
                   <pic:blipFill>
@@ -98,7 +84,7 @@
                   <pic:spPr>
                     <a:xfrm>
                       <a:off x="0" y="0"/>
-                      <a:ext cx="2381250" cy="3162300"/>
+                      <a:ext cx="4562475" cy="4562475"/>
                     </a:xfrm>
                     <a:prstGeom prst="rect">
                       <a:avLst/>
@@ -116,8 +102,18 @@
         <w:jc w:val="center"/>
         <w:rPr>
           <w:rFonts w:ascii="Arial" w:hAnsi="Arial" w:cs="Arial"/>
-          <w:b/>
-          <w:bCs/>
+          <w:color w:val="E7E6E6" w:themeColor="background2"/>
+          <w:sz w:val="28"/>
+          <w:szCs w:val="28"/>
+        </w:rPr>
+      </w:pPr>
+    </w:p>
+    <w:p>
+      <w:pPr>
+        <w:jc w:val="center"/>
+        <w:rPr>
+          <w:rFonts w:ascii="Arial" w:hAnsi="Arial" w:cs="Arial"/>
+          <w:color w:val="E7E6E6" w:themeColor="background2"/>
           <w:sz w:val="28"/>
           <w:szCs w:val="28"/>
         </w:rPr>
@@ -130,177 +126,350 @@
           <w:rFonts w:ascii="Arial" w:hAnsi="Arial" w:cs="Arial"/>
           <w:b/>
           <w:bCs/>
-          <w:color w:val="2F5496" w:themeColor="accent1" w:themeShade="BF"/>
+          <w:color w:val="E7E6E6" w:themeColor="background2"/>
           <w:sz w:val="28"/>
           <w:szCs w:val="28"/>
         </w:rPr>
       </w:pPr>
     </w:p>
-    <w:p/>
-    <w:p>
-      <w:pPr>
-        <w:spacing w:line="360" w:lineRule="auto"/>
-        <w:rPr>
-          <w:sz w:val="26"/>
-        </w:rPr>
-      </w:pPr>
-    </w:p>
-    <w:p>
-      <w:pPr>
-        <w:pStyle w:val="Ttulo1"/>
-      </w:pPr>
-    </w:p>
-    <w:p/>
-    <w:p/>
-    <w:p/>
-    <w:p/>
-    <w:p/>
-    <w:p/>
-    <w:p/>
-    <w:p/>
-    <w:p/>
-    <w:p/>
-    <w:p/>
-    <w:p/>
-    <w:p/>
-    <w:p/>
     <w:p>
       <w:pPr>
         <w:jc w:val="center"/>
-        <w:rPr>
-          <w:sz w:val="48"/>
-          <w:szCs w:val="48"/>
-        </w:rPr>
-      </w:pPr>
-      <w:r>
         <w:rPr>
           <w:rFonts w:ascii="Arial" w:hAnsi="Arial" w:cs="Arial"/>
           <w:b/>
           <w:bCs/>
-          <w:color w:val="2F5496" w:themeColor="accent1" w:themeShade="BF"/>
+          <w:color w:val="E7E6E6" w:themeColor="background2"/>
+          <w:sz w:val="28"/>
+          <w:szCs w:val="28"/>
+        </w:rPr>
+      </w:pPr>
+    </w:p>
+    <w:p>
+      <w:pPr>
+        <w:rPr>
+          <w:color w:val="E7E6E6" w:themeColor="background2"/>
+        </w:rPr>
+      </w:pPr>
+    </w:p>
+    <w:p>
+      <w:pPr>
+        <w:spacing w:line="360" w:lineRule="auto"/>
+        <w:rPr>
+          <w:color w:val="E7E6E6" w:themeColor="background2"/>
+          <w:sz w:val="26"/>
+        </w:rPr>
+      </w:pPr>
+    </w:p>
+    <w:p>
+      <w:pPr>
+        <w:pStyle w:val="Ttulo1"/>
+        <w:rPr>
+          <w:color w:val="E7E6E6" w:themeColor="background2"/>
+        </w:rPr>
+      </w:pPr>
+    </w:p>
+    <w:p>
+      <w:pPr>
+        <w:rPr>
+          <w:color w:val="E7E6E6" w:themeColor="background2"/>
+        </w:rPr>
+      </w:pPr>
+    </w:p>
+    <w:p>
+      <w:pPr>
+        <w:rPr>
+          <w:color w:val="E7E6E6" w:themeColor="background2"/>
+        </w:rPr>
+      </w:pPr>
+    </w:p>
+    <w:p>
+      <w:pPr>
+        <w:rPr>
+          <w:color w:val="E7E6E6" w:themeColor="background2"/>
+        </w:rPr>
+      </w:pPr>
+    </w:p>
+    <w:p>
+      <w:pPr>
+        <w:rPr>
+          <w:color w:val="E7E6E6" w:themeColor="background2"/>
+        </w:rPr>
+      </w:pPr>
+    </w:p>
+    <w:p>
+      <w:pPr>
+        <w:rPr>
+          <w:color w:val="E7E6E6" w:themeColor="background2"/>
+        </w:rPr>
+      </w:pPr>
+    </w:p>
+    <w:p>
+      <w:pPr>
+        <w:rPr>
+          <w:color w:val="E7E6E6" w:themeColor="background2"/>
+        </w:rPr>
+      </w:pPr>
+    </w:p>
+    <w:p>
+      <w:pPr>
+        <w:rPr>
+          <w:color w:val="E7E6E6" w:themeColor="background2"/>
+        </w:rPr>
+      </w:pPr>
+    </w:p>
+    <w:p>
+      <w:pPr>
+        <w:rPr>
+          <w:color w:val="E7E6E6" w:themeColor="background2"/>
+        </w:rPr>
+      </w:pPr>
+    </w:p>
+    <w:p>
+      <w:pPr>
+        <w:rPr>
+          <w:color w:val="E7E6E6" w:themeColor="background2"/>
+        </w:rPr>
+      </w:pPr>
+    </w:p>
+    <w:p>
+      <w:pPr>
+        <w:rPr>
+          <w:color w:val="E7E6E6" w:themeColor="background2"/>
+        </w:rPr>
+      </w:pPr>
+    </w:p>
+    <w:p>
+      <w:pPr>
+        <w:rPr>
+          <w:color w:val="E7E6E6" w:themeColor="background2"/>
+        </w:rPr>
+      </w:pPr>
+    </w:p>
+    <w:p>
+      <w:pPr>
+        <w:rPr>
+          <w:color w:val="E7E6E6" w:themeColor="background2"/>
+        </w:rPr>
+      </w:pPr>
+    </w:p>
+    <w:p>
+      <w:pPr>
+        <w:rPr>
+          <w:color w:val="E7E6E6" w:themeColor="background2"/>
+        </w:rPr>
+      </w:pPr>
+    </w:p>
+    <w:p>
+      <w:pPr>
+        <w:rPr>
+          <w:color w:val="E7E6E6" w:themeColor="background2"/>
+        </w:rPr>
+      </w:pPr>
+    </w:p>
+    <w:p>
+      <w:pPr>
+        <w:jc w:val="center"/>
+        <w:rPr>
+          <w:color w:val="E7E6E6" w:themeColor="background2"/>
           <w:sz w:val="48"/>
           <w:szCs w:val="48"/>
         </w:rPr>
-        <w:t>Info-TRIKAS</w:t>
-      </w:r>
-    </w:p>
-    <w:p/>
-    <w:p/>
-    <w:p/>
-    <w:p/>
-    <w:p>
-      <w:pPr>
-        <w:jc w:val="center"/>
       </w:pPr>
       <w:r>
         <w:rPr>
           <w:rFonts w:ascii="Arial" w:hAnsi="Arial" w:cs="Arial"/>
           <w:b/>
           <w:bCs/>
-          <w:color w:val="2F5496" w:themeColor="accent1" w:themeShade="BF"/>
-          <w:sz w:val="28"/>
-          <w:szCs w:val="28"/>
-        </w:rPr>
-        <w:t>D</w:t>
-      </w:r>
+          <w:color w:val="E7E6E6" w:themeColor="background2"/>
+          <w:sz w:val="48"/>
+          <w:szCs w:val="48"/>
+        </w:rPr>
+        <w:t>Info-TRIKAS</w:t>
+      </w:r>
+    </w:p>
+    <w:p>
+      <w:pPr>
+        <w:rPr>
+          <w:color w:val="E7E6E6" w:themeColor="background2"/>
+        </w:rPr>
+      </w:pPr>
+    </w:p>
+    <w:p>
+      <w:pPr>
+        <w:rPr>
+          <w:color w:val="E7E6E6" w:themeColor="background2"/>
+        </w:rPr>
+      </w:pPr>
+    </w:p>
+    <w:p>
+      <w:pPr>
+        <w:rPr>
+          <w:color w:val="E7E6E6" w:themeColor="background2"/>
+        </w:rPr>
+      </w:pPr>
+    </w:p>
+    <w:p>
+      <w:pPr>
+        <w:rPr>
+          <w:color w:val="E7E6E6" w:themeColor="background2"/>
+        </w:rPr>
+      </w:pPr>
+    </w:p>
+    <w:p>
+      <w:pPr>
+        <w:jc w:val="center"/>
+        <w:rPr>
+          <w:color w:val="E7E6E6" w:themeColor="background2"/>
+        </w:rPr>
+      </w:pPr>
       <w:r>
         <w:rPr>
           <w:rFonts w:ascii="Arial" w:hAnsi="Arial" w:cs="Arial"/>
           <w:b/>
           <w:bCs/>
-          <w:color w:val="2F5496" w:themeColor="accent1" w:themeShade="BF"/>
+          <w:color w:val="E7E6E6" w:themeColor="background2"/>
           <w:sz w:val="28"/>
           <w:szCs w:val="28"/>
         </w:rPr>
-        <w:t>I</w:t>
-      </w:r>
-      <w:r>
+        <w:t>DIULIA VICTÓRIA SOUZA SANTOS – RA.01221134</w:t>
+      </w:r>
+    </w:p>
+    <w:p>
+      <w:pPr>
+        <w:rPr>
+          <w:color w:val="E7E6E6" w:themeColor="background2"/>
+        </w:rPr>
+      </w:pPr>
+    </w:p>
+    <w:p>
+      <w:pPr>
+        <w:rPr>
+          <w:color w:val="E7E6E6" w:themeColor="background2"/>
+        </w:rPr>
+      </w:pPr>
+    </w:p>
+    <w:p>
+      <w:pPr>
+        <w:rPr>
+          <w:color w:val="E7E6E6" w:themeColor="background2"/>
+        </w:rPr>
+      </w:pPr>
+    </w:p>
+    <w:p>
+      <w:pPr>
+        <w:rPr>
+          <w:color w:val="E7E6E6" w:themeColor="background2"/>
+        </w:rPr>
+      </w:pPr>
+    </w:p>
+    <w:p>
+      <w:pPr>
+        <w:rPr>
+          <w:color w:val="E7E6E6" w:themeColor="background2"/>
+        </w:rPr>
+      </w:pPr>
+    </w:p>
+    <w:p>
+      <w:pPr>
+        <w:rPr>
+          <w:color w:val="E7E6E6" w:themeColor="background2"/>
+        </w:rPr>
+      </w:pPr>
+    </w:p>
+    <w:p>
+      <w:pPr>
+        <w:rPr>
+          <w:color w:val="E7E6E6" w:themeColor="background2"/>
+        </w:rPr>
+      </w:pPr>
+    </w:p>
+    <w:p>
+      <w:pPr>
+        <w:rPr>
+          <w:color w:val="E7E6E6" w:themeColor="background2"/>
+        </w:rPr>
+      </w:pPr>
+    </w:p>
+    <w:p>
+      <w:pPr>
+        <w:rPr>
+          <w:color w:val="E7E6E6" w:themeColor="background2"/>
+        </w:rPr>
+      </w:pPr>
+    </w:p>
+    <w:p>
+      <w:pPr>
         <w:rPr>
           <w:rFonts w:ascii="Arial" w:hAnsi="Arial" w:cs="Arial"/>
           <w:b/>
           <w:bCs/>
-          <w:color w:val="2F5496" w:themeColor="accent1" w:themeShade="BF"/>
+          <w:color w:val="E7E6E6" w:themeColor="background2"/>
           <w:sz w:val="28"/>
           <w:szCs w:val="28"/>
         </w:rPr>
-        <w:t>ULIA VICTÓRIA SOUZA SANTOS – RA.01221134</w:t>
-      </w:r>
-    </w:p>
-    <w:p/>
-    <w:p/>
-    <w:p/>
-    <w:p/>
-    <w:p/>
-    <w:p/>
-    <w:p/>
-    <w:p/>
-    <w:p/>
-    <w:p>
-      <w:pPr>
+      </w:pPr>
+    </w:p>
+    <w:p>
+      <w:pPr>
+        <w:jc w:val="center"/>
         <w:rPr>
           <w:rFonts w:ascii="Arial" w:hAnsi="Arial" w:cs="Arial"/>
           <w:b/>
           <w:bCs/>
-          <w:color w:val="2F5496" w:themeColor="accent1" w:themeShade="BF"/>
+          <w:color w:val="E7E6E6" w:themeColor="background2"/>
           <w:sz w:val="28"/>
           <w:szCs w:val="28"/>
         </w:rPr>
       </w:pPr>
-    </w:p>
-    <w:p>
-      <w:pPr>
-        <w:jc w:val="center"/>
+      <w:r>
         <w:rPr>
           <w:rFonts w:ascii="Arial" w:hAnsi="Arial" w:cs="Arial"/>
           <w:b/>
           <w:bCs/>
-          <w:color w:val="2F5496" w:themeColor="accent1" w:themeShade="BF"/>
+          <w:color w:val="E7E6E6" w:themeColor="background2"/>
           <w:sz w:val="28"/>
           <w:szCs w:val="28"/>
         </w:rPr>
-      </w:pPr>
-      <w:r>
+        <w:t>SÃO PAULO-SP</w:t>
+      </w:r>
+    </w:p>
+    <w:p>
+      <w:pPr>
+        <w:jc w:val="center"/>
         <w:rPr>
           <w:rFonts w:ascii="Arial" w:hAnsi="Arial" w:cs="Arial"/>
           <w:b/>
           <w:bCs/>
-          <w:color w:val="2F5496" w:themeColor="accent1" w:themeShade="BF"/>
+          <w:color w:val="E7E6E6" w:themeColor="background2"/>
           <w:sz w:val="28"/>
           <w:szCs w:val="28"/>
         </w:rPr>
-        <w:t>SÃO PAULO-SP</w:t>
-      </w:r>
-    </w:p>
-    <w:p>
-      <w:pPr>
-        <w:jc w:val="center"/>
+      </w:pPr>
+      <w:r>
         <w:rPr>
           <w:rFonts w:ascii="Arial" w:hAnsi="Arial" w:cs="Arial"/>
           <w:b/>
           <w:bCs/>
-          <w:color w:val="2F5496" w:themeColor="accent1" w:themeShade="BF"/>
+          <w:color w:val="E7E6E6" w:themeColor="background2"/>
           <w:sz w:val="28"/>
           <w:szCs w:val="28"/>
         </w:rPr>
-      </w:pPr>
-      <w:r>
-        <w:rPr>
-          <w:rFonts w:ascii="Arial" w:hAnsi="Arial" w:cs="Arial"/>
-          <w:b/>
-          <w:bCs/>
-          <w:color w:val="2F5496" w:themeColor="accent1" w:themeShade="BF"/>
-          <w:sz w:val="28"/>
-          <w:szCs w:val="28"/>
-        </w:rPr>
         <w:t>2022</w:t>
       </w:r>
     </w:p>
-    <w:p/>
+    <w:p>
+      <w:pPr>
+        <w:rPr>
+          <w:color w:val="E7E6E6" w:themeColor="background2"/>
+        </w:rPr>
+      </w:pPr>
+    </w:p>
     <w:sdt>
       <w:sdtPr>
         <w:rPr>
           <w:rFonts w:ascii="Simplon Mono" w:eastAsiaTheme="minorHAnsi" w:hAnsi="Simplon Mono" w:cstheme="minorBidi"/>
-          <w:color w:val="595959" w:themeColor="text1" w:themeTint="A6"/>
+          <w:color w:val="E7E6E6" w:themeColor="background2"/>
           <w:kern w:val="20"/>
           <w:sz w:val="30"/>
           <w:szCs w:val="22"/>
@@ -328,6 +497,7 @@
               <w:rFonts w:ascii="Simplon Mono" w:hAnsi="Simplon Mono"/>
               <w:b/>
               <w:bCs/>
+              <w:color w:val="E7E6E6" w:themeColor="background2"/>
               <w:sz w:val="38"/>
               <w:szCs w:val="36"/>
             </w:rPr>
@@ -337,6 +507,7 @@
               <w:rFonts w:ascii="Simplon Mono" w:hAnsi="Simplon Mono"/>
               <w:b/>
               <w:bCs/>
+              <w:color w:val="E7E6E6" w:themeColor="background2"/>
               <w:sz w:val="38"/>
               <w:szCs w:val="36"/>
             </w:rPr>
@@ -354,7 +525,7 @@
             <w:rPr>
               <w:rFonts w:asciiTheme="minorHAnsi" w:eastAsiaTheme="minorEastAsia" w:hAnsiTheme="minorHAnsi"/>
               <w:noProof/>
-              <w:color w:val="auto"/>
+              <w:color w:val="E7E6E6" w:themeColor="background2"/>
               <w:kern w:val="0"/>
               <w:sz w:val="28"/>
               <w:szCs w:val="24"/>
@@ -363,6 +534,7 @@
           </w:pPr>
           <w:r>
             <w:rPr>
+              <w:color w:val="E7E6E6" w:themeColor="background2"/>
               <w:sz w:val="34"/>
               <w:szCs w:val="24"/>
             </w:rPr>
@@ -370,6 +542,7 @@
           </w:r>
           <w:r>
             <w:rPr>
+              <w:color w:val="E7E6E6" w:themeColor="background2"/>
               <w:sz w:val="34"/>
               <w:szCs w:val="24"/>
             </w:rPr>
@@ -377,6 +550,7 @@
           </w:r>
           <w:r>
             <w:rPr>
+              <w:color w:val="E7E6E6" w:themeColor="background2"/>
               <w:sz w:val="34"/>
               <w:szCs w:val="24"/>
             </w:rPr>
@@ -386,6 +560,7 @@
             <w:rPr>
               <w:rFonts w:ascii="Arial" w:hAnsi="Arial" w:cs="Arial"/>
               <w:noProof/>
+              <w:color w:val="E7E6E6" w:themeColor="background2"/>
               <w:sz w:val="24"/>
             </w:rPr>
             <w:t>SÃO PAULO TECH SCHOOL</w:t>
@@ -393,6 +568,7 @@
           <w:r>
             <w:rPr>
               <w:noProof/>
+              <w:color w:val="E7E6E6" w:themeColor="background2"/>
               <w:sz w:val="24"/>
             </w:rPr>
             <w:tab/>
@@ -400,43 +576,10 @@
           <w:r>
             <w:rPr>
               <w:noProof/>
+              <w:color w:val="E7E6E6" w:themeColor="background2"/>
               <w:sz w:val="24"/>
             </w:rPr>
-            <w:fldChar w:fldCharType="begin"/>
-          </w:r>
-          <w:r>
-            <w:rPr>
-              <w:noProof/>
-              <w:sz w:val="24"/>
-            </w:rPr>
-            <w:instrText xml:space="preserve"> PAGEREF _Toc510214550 \h </w:instrText>
-          </w:r>
-          <w:r>
-            <w:rPr>
-              <w:noProof/>
-              <w:sz w:val="24"/>
-            </w:rPr>
-          </w:r>
-          <w:r>
-            <w:rPr>
-              <w:noProof/>
-              <w:sz w:val="24"/>
-            </w:rPr>
-            <w:fldChar w:fldCharType="separate"/>
-          </w:r>
-          <w:r>
-            <w:rPr>
-              <w:noProof/>
-              <w:sz w:val="24"/>
-            </w:rPr>
-            <w:t>1</w:t>
-          </w:r>
-          <w:r>
-            <w:rPr>
-              <w:noProof/>
-              <w:sz w:val="24"/>
-            </w:rPr>
-            <w:fldChar w:fldCharType="end"/>
+            <w:t>3</w:t>
           </w:r>
         </w:p>
         <w:p>
@@ -450,7 +593,7 @@
             <w:rPr>
               <w:rFonts w:asciiTheme="minorHAnsi" w:eastAsiaTheme="minorEastAsia" w:hAnsiTheme="minorHAnsi"/>
               <w:noProof/>
-              <w:color w:val="auto"/>
+              <w:color w:val="E7E6E6" w:themeColor="background2"/>
               <w:kern w:val="0"/>
               <w:sz w:val="28"/>
               <w:szCs w:val="24"/>
@@ -460,6 +603,7 @@
           <w:r>
             <w:rPr>
               <w:noProof/>
+              <w:color w:val="E7E6E6" w:themeColor="background2"/>
               <w:sz w:val="24"/>
             </w:rPr>
             <w:t>Contexto</w:t>
@@ -467,6 +611,7 @@
           <w:r>
             <w:rPr>
               <w:noProof/>
+              <w:color w:val="E7E6E6" w:themeColor="background2"/>
               <w:sz w:val="24"/>
             </w:rPr>
             <w:tab/>
@@ -474,43 +619,10 @@
           <w:r>
             <w:rPr>
               <w:noProof/>
+              <w:color w:val="E7E6E6" w:themeColor="background2"/>
               <w:sz w:val="24"/>
             </w:rPr>
-            <w:fldChar w:fldCharType="begin"/>
-          </w:r>
-          <w:r>
-            <w:rPr>
-              <w:noProof/>
-              <w:sz w:val="24"/>
-            </w:rPr>
-            <w:instrText xml:space="preserve"> PAGEREF _Toc510214551 \h </w:instrText>
-          </w:r>
-          <w:r>
-            <w:rPr>
-              <w:noProof/>
-              <w:sz w:val="24"/>
-            </w:rPr>
-          </w:r>
-          <w:r>
-            <w:rPr>
-              <w:noProof/>
-              <w:sz w:val="24"/>
-            </w:rPr>
-            <w:fldChar w:fldCharType="separate"/>
-          </w:r>
-          <w:r>
-            <w:rPr>
-              <w:noProof/>
-              <w:sz w:val="24"/>
-            </w:rPr>
-            <w:t>3</w:t>
-          </w:r>
-          <w:r>
-            <w:rPr>
-              <w:noProof/>
-              <w:sz w:val="24"/>
-            </w:rPr>
-            <w:fldChar w:fldCharType="end"/>
+            <w:t>4</w:t>
           </w:r>
         </w:p>
         <w:p>
@@ -524,7 +636,7 @@
             <w:rPr>
               <w:rFonts w:asciiTheme="minorHAnsi" w:eastAsiaTheme="minorEastAsia" w:hAnsiTheme="minorHAnsi"/>
               <w:noProof/>
-              <w:color w:val="auto"/>
+              <w:color w:val="E7E6E6" w:themeColor="background2"/>
               <w:kern w:val="0"/>
               <w:sz w:val="28"/>
               <w:szCs w:val="24"/>
@@ -534,6 +646,7 @@
           <w:r>
             <w:rPr>
               <w:noProof/>
+              <w:color w:val="E7E6E6" w:themeColor="background2"/>
               <w:sz w:val="24"/>
             </w:rPr>
             <w:t>Objetivo</w:t>
@@ -541,6 +654,7 @@
           <w:r>
             <w:rPr>
               <w:noProof/>
+              <w:color w:val="E7E6E6" w:themeColor="background2"/>
               <w:sz w:val="24"/>
             </w:rPr>
             <w:tab/>
@@ -548,43 +662,10 @@
           <w:r>
             <w:rPr>
               <w:noProof/>
+              <w:color w:val="E7E6E6" w:themeColor="background2"/>
               <w:sz w:val="24"/>
             </w:rPr>
-            <w:fldChar w:fldCharType="begin"/>
-          </w:r>
-          <w:r>
-            <w:rPr>
-              <w:noProof/>
-              <w:sz w:val="24"/>
-            </w:rPr>
-            <w:instrText xml:space="preserve"> PAGEREF _Toc510214552 \h </w:instrText>
-          </w:r>
-          <w:r>
-            <w:rPr>
-              <w:noProof/>
-              <w:sz w:val="24"/>
-            </w:rPr>
-          </w:r>
-          <w:r>
-            <w:rPr>
-              <w:noProof/>
-              <w:sz w:val="24"/>
-            </w:rPr>
-            <w:fldChar w:fldCharType="separate"/>
-          </w:r>
-          <w:r>
-            <w:rPr>
-              <w:noProof/>
-              <w:sz w:val="24"/>
-            </w:rPr>
-            <w:t>4</w:t>
-          </w:r>
-          <w:r>
-            <w:rPr>
-              <w:noProof/>
-              <w:sz w:val="24"/>
-            </w:rPr>
-            <w:fldChar w:fldCharType="end"/>
+            <w:t>5</w:t>
           </w:r>
         </w:p>
         <w:p>
@@ -598,7 +679,7 @@
             <w:rPr>
               <w:rFonts w:asciiTheme="minorHAnsi" w:eastAsiaTheme="minorEastAsia" w:hAnsiTheme="minorHAnsi"/>
               <w:noProof/>
-              <w:color w:val="auto"/>
+              <w:color w:val="E7E6E6" w:themeColor="background2"/>
               <w:kern w:val="0"/>
               <w:sz w:val="28"/>
               <w:szCs w:val="24"/>
@@ -608,6 +689,7 @@
           <w:r>
             <w:rPr>
               <w:noProof/>
+              <w:color w:val="E7E6E6" w:themeColor="background2"/>
               <w:sz w:val="24"/>
             </w:rPr>
             <w:t>Justificativa</w:t>
@@ -615,6 +697,7 @@
           <w:r>
             <w:rPr>
               <w:noProof/>
+              <w:color w:val="E7E6E6" w:themeColor="background2"/>
               <w:sz w:val="24"/>
             </w:rPr>
             <w:tab/>
@@ -622,43 +705,10 @@
           <w:r>
             <w:rPr>
               <w:noProof/>
+              <w:color w:val="E7E6E6" w:themeColor="background2"/>
               <w:sz w:val="24"/>
             </w:rPr>
-            <w:fldChar w:fldCharType="begin"/>
-          </w:r>
-          <w:r>
-            <w:rPr>
-              <w:noProof/>
-              <w:sz w:val="24"/>
-            </w:rPr>
-            <w:instrText xml:space="preserve"> PAGEREF _Toc510214553 \h </w:instrText>
-          </w:r>
-          <w:r>
-            <w:rPr>
-              <w:noProof/>
-              <w:sz w:val="24"/>
-            </w:rPr>
-          </w:r>
-          <w:r>
-            <w:rPr>
-              <w:noProof/>
-              <w:sz w:val="24"/>
-            </w:rPr>
-            <w:fldChar w:fldCharType="separate"/>
-          </w:r>
-          <w:r>
-            <w:rPr>
-              <w:noProof/>
-              <w:sz w:val="24"/>
-            </w:rPr>
-            <w:t>5</w:t>
-          </w:r>
-          <w:r>
-            <w:rPr>
-              <w:noProof/>
-              <w:sz w:val="24"/>
-            </w:rPr>
-            <w:fldChar w:fldCharType="end"/>
+            <w:t>6</w:t>
           </w:r>
         </w:p>
         <w:p>
@@ -672,7 +722,7 @@
             <w:rPr>
               <w:rFonts w:asciiTheme="minorHAnsi" w:eastAsiaTheme="minorEastAsia" w:hAnsiTheme="minorHAnsi"/>
               <w:noProof/>
-              <w:color w:val="auto"/>
+              <w:color w:val="E7E6E6" w:themeColor="background2"/>
               <w:kern w:val="0"/>
               <w:sz w:val="28"/>
               <w:szCs w:val="24"/>
@@ -682,6 +732,7 @@
           <w:r>
             <w:rPr>
               <w:noProof/>
+              <w:color w:val="E7E6E6" w:themeColor="background2"/>
               <w:sz w:val="24"/>
             </w:rPr>
             <w:t>Escopo</w:t>
@@ -689,6 +740,7 @@
           <w:r>
             <w:rPr>
               <w:noProof/>
+              <w:color w:val="E7E6E6" w:themeColor="background2"/>
               <w:sz w:val="24"/>
             </w:rPr>
             <w:tab/>
@@ -696,43 +748,10 @@
           <w:r>
             <w:rPr>
               <w:noProof/>
+              <w:color w:val="E7E6E6" w:themeColor="background2"/>
               <w:sz w:val="24"/>
             </w:rPr>
-            <w:fldChar w:fldCharType="begin"/>
-          </w:r>
-          <w:r>
-            <w:rPr>
-              <w:noProof/>
-              <w:sz w:val="24"/>
-            </w:rPr>
-            <w:instrText xml:space="preserve"> PAGEREF _Toc510214554 \h </w:instrText>
-          </w:r>
-          <w:r>
-            <w:rPr>
-              <w:noProof/>
-              <w:sz w:val="24"/>
-            </w:rPr>
-          </w:r>
-          <w:r>
-            <w:rPr>
-              <w:noProof/>
-              <w:sz w:val="24"/>
-            </w:rPr>
-            <w:fldChar w:fldCharType="separate"/>
-          </w:r>
-          <w:r>
-            <w:rPr>
-              <w:noProof/>
-              <w:sz w:val="24"/>
-            </w:rPr>
-            <w:t>6</w:t>
-          </w:r>
-          <w:r>
-            <w:rPr>
-              <w:noProof/>
-              <w:sz w:val="24"/>
-            </w:rPr>
-            <w:fldChar w:fldCharType="end"/>
+            <w:t>7</w:t>
           </w:r>
         </w:p>
         <w:p>
@@ -746,7 +765,7 @@
             <w:rPr>
               <w:rFonts w:asciiTheme="minorHAnsi" w:eastAsiaTheme="minorEastAsia" w:hAnsiTheme="minorHAnsi"/>
               <w:noProof/>
-              <w:color w:val="auto"/>
+              <w:color w:val="E7E6E6" w:themeColor="background2"/>
               <w:kern w:val="0"/>
               <w:sz w:val="28"/>
               <w:szCs w:val="24"/>
@@ -756,6 +775,7 @@
           <w:r>
             <w:rPr>
               <w:noProof/>
+              <w:color w:val="E7E6E6" w:themeColor="background2"/>
               <w:sz w:val="24"/>
             </w:rPr>
             <w:t>Premissas e Restrições</w:t>
@@ -763,6 +783,7 @@
           <w:r>
             <w:rPr>
               <w:noProof/>
+              <w:color w:val="E7E6E6" w:themeColor="background2"/>
               <w:sz w:val="24"/>
             </w:rPr>
             <w:tab/>
@@ -770,6 +791,7 @@
           <w:r>
             <w:rPr>
               <w:noProof/>
+              <w:color w:val="E7E6E6" w:themeColor="background2"/>
               <w:sz w:val="24"/>
             </w:rPr>
             <w:t>8</w:t>
@@ -786,7 +808,7 @@
             <w:rPr>
               <w:rFonts w:asciiTheme="minorHAnsi" w:eastAsiaTheme="minorEastAsia" w:hAnsiTheme="minorHAnsi"/>
               <w:noProof/>
-              <w:color w:val="auto"/>
+              <w:color w:val="E7E6E6" w:themeColor="background2"/>
               <w:kern w:val="0"/>
               <w:sz w:val="28"/>
               <w:szCs w:val="24"/>
@@ -796,6 +818,7 @@
           <w:r>
             <w:rPr>
               <w:noProof/>
+              <w:color w:val="E7E6E6" w:themeColor="background2"/>
               <w:sz w:val="24"/>
             </w:rPr>
             <w:t>Equipe envolvida</w:t>
@@ -803,6 +826,7 @@
           <w:r>
             <w:rPr>
               <w:noProof/>
+              <w:color w:val="E7E6E6" w:themeColor="background2"/>
               <w:sz w:val="24"/>
             </w:rPr>
             <w:tab/>
@@ -810,6 +834,7 @@
           <w:r>
             <w:rPr>
               <w:noProof/>
+              <w:color w:val="E7E6E6" w:themeColor="background2"/>
               <w:sz w:val="24"/>
             </w:rPr>
             <w:t>9</w:t>
@@ -826,7 +851,7 @@
             <w:rPr>
               <w:rFonts w:asciiTheme="minorHAnsi" w:eastAsiaTheme="minorEastAsia" w:hAnsiTheme="minorHAnsi"/>
               <w:noProof/>
-              <w:color w:val="auto"/>
+              <w:color w:val="E7E6E6" w:themeColor="background2"/>
               <w:kern w:val="0"/>
               <w:sz w:val="28"/>
               <w:szCs w:val="24"/>
@@ -836,6 +861,7 @@
           <w:r>
             <w:rPr>
               <w:noProof/>
+              <w:color w:val="E7E6E6" w:themeColor="background2"/>
               <w:sz w:val="24"/>
             </w:rPr>
             <w:t>Orçamento</w:t>
@@ -843,6 +869,7 @@
           <w:r>
             <w:rPr>
               <w:noProof/>
+              <w:color w:val="E7E6E6" w:themeColor="background2"/>
               <w:sz w:val="24"/>
             </w:rPr>
             <w:tab/>
@@ -850,6 +877,7 @@
           <w:r>
             <w:rPr>
               <w:noProof/>
+              <w:color w:val="E7E6E6" w:themeColor="background2"/>
               <w:sz w:val="24"/>
             </w:rPr>
             <w:t>10</w:t>
@@ -859,11 +887,15 @@
           <w:pPr>
             <w:spacing w:line="360" w:lineRule="auto"/>
             <w:jc w:val="both"/>
+            <w:rPr>
+              <w:color w:val="E7E6E6" w:themeColor="background2"/>
+            </w:rPr>
           </w:pPr>
           <w:r>
             <w:rPr>
               <w:b/>
               <w:bCs/>
+              <w:color w:val="E7E6E6" w:themeColor="background2"/>
               <w:sz w:val="34"/>
               <w:szCs w:val="24"/>
             </w:rPr>
@@ -874,12 +906,43 @@
     </w:sdt>
     <w:p>
       <w:pPr>
+        <w:rPr>
+          <w:color w:val="E7E6E6" w:themeColor="background2"/>
+        </w:rPr>
+      </w:pPr>
+    </w:p>
+    <w:p/>
+    <w:p/>
+    <w:p/>
+    <w:p/>
+    <w:p/>
+    <w:p/>
+    <w:p/>
+    <w:p>
+      <w:pPr>
+        <w:tabs>
+          <w:tab w:val="left" w:pos="7157"/>
+        </w:tabs>
+      </w:pPr>
+      <w:r>
+        <w:tab/>
+      </w:r>
+    </w:p>
+    <w:p/>
+    <w:p>
+      <w:pPr>
         <w:sectPr>
           <w:headerReference w:type="even" r:id="rId12"/>
-          <w:headerReference w:type="default" r:id="rId13"/>
+          <w:footerReference w:type="default" r:id="rId13"/>
           <w:headerReference w:type="first" r:id="rId14"/>
           <w:pgSz w:w="11906" w:h="16838" w:code="9"/>
           <w:pgMar w:top="964" w:right="964" w:bottom="964" w:left="964" w:header="709" w:footer="709" w:gutter="0"/>
+          <w:pgBorders w:offsetFrom="page">
+            <w:top w:val="single" w:sz="4" w:space="24" w:color="E7E6E6" w:themeColor="background2"/>
+            <w:left w:val="single" w:sz="4" w:space="24" w:color="E7E6E6" w:themeColor="background2"/>
+            <w:bottom w:val="single" w:sz="4" w:space="24" w:color="E7E6E6" w:themeColor="background2"/>
+            <w:right w:val="single" w:sz="4" w:space="24" w:color="E7E6E6" w:themeColor="background2"/>
+          </w:pgBorders>
           <w:cols w:space="708"/>
           <w:docGrid w:linePitch="360"/>
         </w:sectPr>
@@ -891,24 +954,84 @@
         <w:spacing w:line="360" w:lineRule="auto"/>
         <w:jc w:val="both"/>
         <w:rPr>
+          <w:color w:val="E7E6E6" w:themeColor="background2"/>
           <w:sz w:val="36"/>
         </w:rPr>
       </w:pPr>
       <w:bookmarkStart w:id="1" w:name="_Toc510214551"/>
       <w:r>
         <w:rPr>
+          <w:noProof/>
+          <w:color w:val="E7E6E6" w:themeColor="background2"/>
           <w:sz w:val="36"/>
         </w:rPr>
         <w:lastRenderedPageBreak/>
+        <w:drawing>
+          <wp:anchor distT="0" distB="0" distL="114300" distR="114300" simplePos="0" relativeHeight="251661312" behindDoc="0" locked="0" layoutInCell="1" allowOverlap="1">
+            <wp:simplePos x="0" y="0"/>
+            <wp:positionH relativeFrom="column">
+              <wp:posOffset>1111885</wp:posOffset>
+            </wp:positionH>
+            <wp:positionV relativeFrom="paragraph">
+              <wp:posOffset>-164465</wp:posOffset>
+            </wp:positionV>
+            <wp:extent cx="619125" cy="819150"/>
+            <wp:effectExtent l="19050" t="0" r="9525" b="0"/>
+            <wp:wrapNone/>
+            <wp:docPr id="6" name="Imagem 2" descr="São_Paulo_Futebol_Clube.png"/>
+            <wp:cNvGraphicFramePr>
+              <a:graphicFrameLocks xmlns:a="http://schemas.openxmlformats.org/drawingml/2006/main" noChangeAspect="1"/>
+            </wp:cNvGraphicFramePr>
+            <a:graphic xmlns:a="http://schemas.openxmlformats.org/drawingml/2006/main">
+              <a:graphicData uri="http://schemas.openxmlformats.org/drawingml/2006/picture">
+                <pic:pic xmlns:pic="http://schemas.openxmlformats.org/drawingml/2006/picture">
+                  <pic:nvPicPr>
+                    <pic:cNvPr id="0" name="São_Paulo_Futebol_Clube.png"/>
+                    <pic:cNvPicPr/>
+                  </pic:nvPicPr>
+                  <pic:blipFill>
+                    <a:blip r:embed="rId15"/>
+                    <a:stretch>
+                      <a:fillRect/>
+                    </a:stretch>
+                  </pic:blipFill>
+                  <pic:spPr>
+                    <a:xfrm>
+                      <a:off x="0" y="0"/>
+                      <a:ext cx="619125" cy="819150"/>
+                    </a:xfrm>
+                    <a:prstGeom prst="rect">
+                      <a:avLst/>
+                    </a:prstGeom>
+                  </pic:spPr>
+                </pic:pic>
+              </a:graphicData>
+            </a:graphic>
+          </wp:anchor>
+        </w:drawing>
+      </w:r>
+      <w:r>
+        <w:rPr>
+          <w:color w:val="E7E6E6" w:themeColor="background2"/>
+          <w:sz w:val="36"/>
+        </w:rPr>
         <w:t>Contexto</w:t>
       </w:r>
       <w:bookmarkEnd w:id="1"/>
+      <w:r>
+        <w:rPr>
+          <w:color w:val="E7E6E6" w:themeColor="background2"/>
+          <w:sz w:val="36"/>
+        </w:rPr>
+        <w:t xml:space="preserve">   </w:t>
+      </w:r>
     </w:p>
     <w:p>
       <w:pPr>
         <w:spacing w:line="360" w:lineRule="auto"/>
         <w:jc w:val="both"/>
         <w:rPr>
+          <w:color w:val="E7E6E6" w:themeColor="background2"/>
           <w:sz w:val="26"/>
         </w:rPr>
       </w:pPr>
@@ -919,29 +1042,34 @@
         <w:ind w:firstLine="708"/>
         <w:jc w:val="both"/>
         <w:rPr>
-          <w:sz w:val="26"/>
-        </w:rPr>
-      </w:pPr>
-      <w:r>
-        <w:rPr>
+          <w:color w:val="E7E6E6" w:themeColor="background2"/>
+          <w:sz w:val="26"/>
+        </w:rPr>
+      </w:pPr>
+      <w:r>
+        <w:rPr>
+          <w:color w:val="E7E6E6" w:themeColor="background2"/>
           <w:sz w:val="26"/>
         </w:rPr>
         <w:t>Quando alguém ama algo ao ponto de não agüentar segurar só para si esse sentimento, a pessoa faz de tudo para expressar e mostrar para o mundo toda aquela explosão de sentimentos. O info-Trikas veio para mostrar para ess</w:t>
       </w:r>
       <w:r>
         <w:rPr>
+          <w:color w:val="E7E6E6" w:themeColor="background2"/>
           <w:sz w:val="26"/>
         </w:rPr>
         <w:t>as pessoas que nunca foi só</w:t>
       </w:r>
       <w:r>
         <w:rPr>
+          <w:color w:val="E7E6E6" w:themeColor="background2"/>
           <w:sz w:val="26"/>
         </w:rPr>
         <w:t xml:space="preserve"> futebol e que sim, esse sentimento pode </w:t>
       </w:r>
       <w:r>
         <w:rPr>
+          <w:color w:val="E7E6E6" w:themeColor="background2"/>
           <w:sz w:val="26"/>
         </w:rPr>
         <w:t xml:space="preserve">ser expresso de diversas formas. </w:t>
@@ -953,11 +1081,13 @@
         <w:ind w:firstLine="708"/>
         <w:jc w:val="both"/>
         <w:rPr>
-          <w:sz w:val="26"/>
-        </w:rPr>
-      </w:pPr>
-      <w:r>
-        <w:rPr>
+          <w:color w:val="E7E6E6" w:themeColor="background2"/>
+          <w:sz w:val="26"/>
+        </w:rPr>
+      </w:pPr>
+      <w:r>
+        <w:rPr>
+          <w:color w:val="E7E6E6" w:themeColor="background2"/>
           <w:sz w:val="26"/>
         </w:rPr>
         <w:t xml:space="preserve">Expresse esse sentimento, seja ele na sala da sua casa ou na arquibancada dos estádios, mas demonstre o quanto é importante para você, sendo assim, para acompanhar todas as noticias do Tricolor Paulista criamos o Info-Trikas.  </w:t>
@@ -966,15 +1096,74 @@
     <w:p>
       <w:pPr>
         <w:spacing w:before="0" w:after="160" w:line="259" w:lineRule="auto"/>
-      </w:pPr>
-      <w:r>
+        <w:rPr>
+          <w:color w:val="E7E6E6" w:themeColor="background2"/>
+        </w:rPr>
+      </w:pPr>
+      <w:r>
+        <w:rPr>
+          <w:color w:val="E7E6E6" w:themeColor="background2"/>
+        </w:rPr>
         <w:br w:type="page"/>
       </w:r>
     </w:p>
     <w:p>
       <w:pPr>
         <w:ind w:firstLine="708"/>
-      </w:pPr>
+        <w:rPr>
+          <w:color w:val="E7E6E6" w:themeColor="background2"/>
+        </w:rPr>
+      </w:pPr>
+      <w:r>
+        <w:rPr>
+          <w:noProof/>
+          <w:color w:val="E7E6E6" w:themeColor="background2"/>
+        </w:rPr>
+        <w:lastRenderedPageBreak/>
+        <w:drawing>
+          <wp:anchor distT="0" distB="0" distL="114300" distR="114300" simplePos="0" relativeHeight="251659264" behindDoc="0" locked="0" layoutInCell="1" allowOverlap="1">
+            <wp:simplePos x="0" y="0"/>
+            <wp:positionH relativeFrom="column">
+              <wp:posOffset>1054735</wp:posOffset>
+            </wp:positionH>
+            <wp:positionV relativeFrom="paragraph">
+              <wp:posOffset>-2540</wp:posOffset>
+            </wp:positionV>
+            <wp:extent cx="619125" cy="819150"/>
+            <wp:effectExtent l="19050" t="0" r="9525" b="0"/>
+            <wp:wrapNone/>
+            <wp:docPr id="3" name="Imagem 2" descr="São_Paulo_Futebol_Clube.png"/>
+            <wp:cNvGraphicFramePr>
+              <a:graphicFrameLocks xmlns:a="http://schemas.openxmlformats.org/drawingml/2006/main" noChangeAspect="1"/>
+            </wp:cNvGraphicFramePr>
+            <a:graphic xmlns:a="http://schemas.openxmlformats.org/drawingml/2006/main">
+              <a:graphicData uri="http://schemas.openxmlformats.org/drawingml/2006/picture">
+                <pic:pic xmlns:pic="http://schemas.openxmlformats.org/drawingml/2006/picture">
+                  <pic:nvPicPr>
+                    <pic:cNvPr id="0" name="São_Paulo_Futebol_Clube.png"/>
+                    <pic:cNvPicPr/>
+                  </pic:nvPicPr>
+                  <pic:blipFill>
+                    <a:blip r:embed="rId15"/>
+                    <a:stretch>
+                      <a:fillRect/>
+                    </a:stretch>
+                  </pic:blipFill>
+                  <pic:spPr>
+                    <a:xfrm>
+                      <a:off x="0" y="0"/>
+                      <a:ext cx="619125" cy="819150"/>
+                    </a:xfrm>
+                    <a:prstGeom prst="rect">
+                      <a:avLst/>
+                    </a:prstGeom>
+                  </pic:spPr>
+                </pic:pic>
+              </a:graphicData>
+            </a:graphic>
+          </wp:anchor>
+        </w:drawing>
+      </w:r>
     </w:p>
     <w:p>
       <w:pPr>
@@ -982,12 +1171,14 @@
         <w:spacing w:line="360" w:lineRule="auto"/>
         <w:jc w:val="both"/>
         <w:rPr>
+          <w:color w:val="E7E6E6" w:themeColor="background2"/>
           <w:sz w:val="36"/>
         </w:rPr>
       </w:pPr>
       <w:bookmarkStart w:id="2" w:name="_Toc510214552"/>
       <w:r>
         <w:rPr>
+          <w:color w:val="E7E6E6" w:themeColor="background2"/>
           <w:sz w:val="36"/>
         </w:rPr>
         <w:t>Objetivo</w:t>
@@ -999,6 +1190,7 @@
         <w:spacing w:line="360" w:lineRule="auto"/>
         <w:jc w:val="both"/>
         <w:rPr>
+          <w:color w:val="E7E6E6" w:themeColor="background2"/>
           <w:sz w:val="26"/>
         </w:rPr>
       </w:pPr>
@@ -1009,35 +1201,41 @@
         <w:ind w:firstLine="708"/>
         <w:jc w:val="both"/>
         <w:rPr>
-          <w:sz w:val="26"/>
-        </w:rPr>
-      </w:pPr>
-      <w:r>
-        <w:rPr>
+          <w:color w:val="E7E6E6" w:themeColor="background2"/>
+          <w:sz w:val="26"/>
+        </w:rPr>
+      </w:pPr>
+      <w:r>
+        <w:rPr>
+          <w:color w:val="E7E6E6" w:themeColor="background2"/>
           <w:sz w:val="26"/>
         </w:rPr>
         <w:t xml:space="preserve">O info-Trikas </w:t>
       </w:r>
       <w:r>
         <w:rPr>
+          <w:color w:val="E7E6E6" w:themeColor="background2"/>
           <w:sz w:val="26"/>
         </w:rPr>
         <w:t xml:space="preserve">tem como </w:t>
       </w:r>
       <w:r>
         <w:rPr>
+          <w:color w:val="E7E6E6" w:themeColor="background2"/>
           <w:sz w:val="26"/>
         </w:rPr>
         <w:t>objetivo informar pessoas sobre tudo que ocorreu na ultima temporada do SPFC</w:t>
       </w:r>
       <w:r>
         <w:rPr>
+          <w:color w:val="E7E6E6" w:themeColor="background2"/>
           <w:sz w:val="26"/>
         </w:rPr>
         <w:t>.</w:t>
       </w:r>
       <w:r>
         <w:rPr>
+          <w:color w:val="E7E6E6" w:themeColor="background2"/>
           <w:sz w:val="26"/>
         </w:rPr>
         <w:t xml:space="preserve"> Ele mostrará aos torcedores do clube tudo aquilo que precisam saber como, time titular e o reserva, localizações e próximos jogos.</w:t>
@@ -1049,17 +1247,20 @@
         <w:ind w:firstLine="708"/>
         <w:jc w:val="both"/>
         <w:rPr>
-          <w:sz w:val="26"/>
-        </w:rPr>
-      </w:pPr>
-      <w:r>
-        <w:rPr>
+          <w:color w:val="E7E6E6" w:themeColor="background2"/>
+          <w:sz w:val="26"/>
+        </w:rPr>
+      </w:pPr>
+      <w:r>
+        <w:rPr>
+          <w:color w:val="E7E6E6" w:themeColor="background2"/>
           <w:sz w:val="26"/>
         </w:rPr>
         <w:t xml:space="preserve">O site foi criado com o intuito de ajudar as pessoas a terem informações reais e atualizadas sobre o time e </w:t>
       </w:r>
       <w:r>
         <w:rPr>
+          <w:color w:val="E7E6E6" w:themeColor="background2"/>
           <w:sz w:val="26"/>
         </w:rPr>
         <w:t>ficar sempre ligadas ao mundo do futebol.</w:t>
@@ -1070,13 +1271,22 @@
         <w:spacing w:line="360" w:lineRule="auto"/>
         <w:ind w:firstLine="708"/>
         <w:jc w:val="both"/>
+        <w:rPr>
+          <w:color w:val="E7E6E6" w:themeColor="background2"/>
+        </w:rPr>
       </w:pPr>
     </w:p>
     <w:p>
       <w:pPr>
         <w:spacing w:before="0" w:after="160" w:line="259" w:lineRule="auto"/>
-      </w:pPr>
-      <w:r>
+        <w:rPr>
+          <w:color w:val="E7E6E6" w:themeColor="background2"/>
+        </w:rPr>
+      </w:pPr>
+      <w:r>
+        <w:rPr>
+          <w:color w:val="E7E6E6" w:themeColor="background2"/>
+        </w:rPr>
         <w:br w:type="page"/>
       </w:r>
     </w:p>
@@ -1086,6 +1296,7 @@
         <w:spacing w:line="360" w:lineRule="auto"/>
         <w:jc w:val="both"/>
         <w:rPr>
+          <w:color w:val="E7E6E6" w:themeColor="background2"/>
           <w:sz w:val="36"/>
           <w:szCs w:val="36"/>
         </w:rPr>
@@ -1093,26 +1304,81 @@
       <w:bookmarkStart w:id="3" w:name="_Toc510214553"/>
       <w:r>
         <w:rPr>
+          <w:noProof/>
+          <w:color w:val="E7E6E6" w:themeColor="background2"/>
           <w:sz w:val="36"/>
           <w:szCs w:val="36"/>
         </w:rPr>
         <w:lastRenderedPageBreak/>
+        <w:drawing>
+          <wp:anchor distT="0" distB="0" distL="114300" distR="114300" simplePos="0" relativeHeight="251663360" behindDoc="0" locked="0" layoutInCell="1" allowOverlap="1">
+            <wp:simplePos x="0" y="0"/>
+            <wp:positionH relativeFrom="column">
+              <wp:posOffset>1207135</wp:posOffset>
+            </wp:positionH>
+            <wp:positionV relativeFrom="paragraph">
+              <wp:posOffset>-269240</wp:posOffset>
+            </wp:positionV>
+            <wp:extent cx="619125" cy="819150"/>
+            <wp:effectExtent l="19050" t="0" r="9525" b="0"/>
+            <wp:wrapNone/>
+            <wp:docPr id="7" name="Imagem 2" descr="São_Paulo_Futebol_Clube.png"/>
+            <wp:cNvGraphicFramePr>
+              <a:graphicFrameLocks xmlns:a="http://schemas.openxmlformats.org/drawingml/2006/main" noChangeAspect="1"/>
+            </wp:cNvGraphicFramePr>
+            <a:graphic xmlns:a="http://schemas.openxmlformats.org/drawingml/2006/main">
+              <a:graphicData uri="http://schemas.openxmlformats.org/drawingml/2006/picture">
+                <pic:pic xmlns:pic="http://schemas.openxmlformats.org/drawingml/2006/picture">
+                  <pic:nvPicPr>
+                    <pic:cNvPr id="0" name="São_Paulo_Futebol_Clube.png"/>
+                    <pic:cNvPicPr/>
+                  </pic:nvPicPr>
+                  <pic:blipFill>
+                    <a:blip r:embed="rId15"/>
+                    <a:stretch>
+                      <a:fillRect/>
+                    </a:stretch>
+                  </pic:blipFill>
+                  <pic:spPr>
+                    <a:xfrm>
+                      <a:off x="0" y="0"/>
+                      <a:ext cx="619125" cy="819150"/>
+                    </a:xfrm>
+                    <a:prstGeom prst="rect">
+                      <a:avLst/>
+                    </a:prstGeom>
+                  </pic:spPr>
+                </pic:pic>
+              </a:graphicData>
+            </a:graphic>
+          </wp:anchor>
+        </w:drawing>
+      </w:r>
+      <w:r>
+        <w:rPr>
+          <w:color w:val="E7E6E6" w:themeColor="background2"/>
+          <w:sz w:val="36"/>
+          <w:szCs w:val="36"/>
+        </w:rPr>
         <w:t>Justificativa</w:t>
       </w:r>
       <w:bookmarkEnd w:id="3"/>
     </w:p>
+    <w:p/>
     <w:p>
       <w:pPr>
         <w:spacing w:line="360" w:lineRule="auto"/>
         <w:ind w:firstLine="708"/>
         <w:jc w:val="both"/>
         <w:rPr>
+          <w:color w:val="E7E6E6" w:themeColor="background2"/>
           <w:sz w:val="26"/>
           <w:szCs w:val="24"/>
         </w:rPr>
       </w:pPr>
       <w:r>
         <w:rPr>
+          <w:color w:val="E7E6E6" w:themeColor="background2"/>
           <w:sz w:val="24"/>
           <w:szCs w:val="24"/>
         </w:rPr>
@@ -1120,10 +1386,27 @@
       </w:r>
       <w:r>
         <w:rPr>
+          <w:color w:val="E7E6E6" w:themeColor="background2"/>
           <w:sz w:val="26"/>
           <w:szCs w:val="24"/>
         </w:rPr>
-        <w:t xml:space="preserve">Somos 16,3 milhões de são paulinos e muitas vezes perdemos um jogo ou ficamos sem saber de alguma noticia nova sobre nosso tricolor. Pensando nisso, resolvi criar  algo que possa auxiliar os amantes de futebol para que eles sintam o time de perto, mesmo sendo atrás de uma tela. </w:t>
+        <w:t>Somos 16,3 milhões de são paulinos e muitas vezes perdemos um jogo ou ficamos sem saber de alguma noticia nova sobre nosso tricolor. Pensando nisso, resolvi criar</w:t>
+      </w:r>
+      <w:r>
+        <w:rPr>
+          <w:color w:val="E7E6E6" w:themeColor="background2"/>
+          <w:sz w:val="26"/>
+          <w:szCs w:val="24"/>
+        </w:rPr>
+        <w:t xml:space="preserve"> </w:t>
+      </w:r>
+      <w:r>
+        <w:rPr>
+          <w:color w:val="E7E6E6" w:themeColor="background2"/>
+          <w:sz w:val="26"/>
+          <w:szCs w:val="24"/>
+        </w:rPr>
+        <w:t xml:space="preserve">algo que possa auxiliar os amantes de futebol para que eles sintam o time de perto, mesmo sendo atrás de uma tela. </w:t>
       </w:r>
     </w:p>
     <w:p>
@@ -1132,16 +1415,34 @@
         <w:ind w:firstLine="708"/>
         <w:jc w:val="both"/>
         <w:rPr>
+          <w:color w:val="E7E6E6" w:themeColor="background2"/>
           <w:sz w:val="26"/>
           <w:szCs w:val="24"/>
         </w:rPr>
       </w:pPr>
       <w:r>
         <w:rPr>
+          <w:color w:val="E7E6E6" w:themeColor="background2"/>
           <w:sz w:val="26"/>
           <w:szCs w:val="24"/>
         </w:rPr>
-        <w:t xml:space="preserve">Escolhi um site apenas sobre o São Paulo Futebol Clube, pois algo dentro de mim grita de paixão por esse time e sei que milhares de pessoas também sentem isso. Através desse  sentimento maluco que muitas vezes me faz chorar de alegria, irei expressar em forma de um site informativo para as pessoas que sentem essa loucura pelo Tricolor. </w:t>
+        <w:t>Escolhi um site apenas sobre o São Paulo Futebol Clube, pois algo dentro de mim grita de paixão por esse time e sei que milhares de pessoas também sentem isso. Através desse</w:t>
+      </w:r>
+      <w:r>
+        <w:rPr>
+          <w:color w:val="E7E6E6" w:themeColor="background2"/>
+          <w:sz w:val="26"/>
+          <w:szCs w:val="24"/>
+        </w:rPr>
+        <w:t xml:space="preserve"> </w:t>
+      </w:r>
+      <w:r>
+        <w:rPr>
+          <w:color w:val="E7E6E6" w:themeColor="background2"/>
+          <w:sz w:val="26"/>
+          <w:szCs w:val="24"/>
+        </w:rPr>
+        <w:t xml:space="preserve">sentimento maluco que muitas vezes me faz chorar de alegria, irei expressar em forma de um site informativo para as pessoas que sentem essa loucura pelo Tricolor. </w:t>
       </w:r>
     </w:p>
     <w:p>
@@ -1150,6 +1451,7 @@
         <w:ind w:firstLine="708"/>
         <w:jc w:val="both"/>
         <w:rPr>
+          <w:color w:val="E7E6E6" w:themeColor="background2"/>
           <w:sz w:val="26"/>
           <w:szCs w:val="24"/>
         </w:rPr>
@@ -1160,12 +1462,14 @@
         <w:spacing w:line="360" w:lineRule="auto"/>
         <w:jc w:val="both"/>
         <w:rPr>
+          <w:color w:val="E7E6E6" w:themeColor="background2"/>
           <w:sz w:val="24"/>
           <w:szCs w:val="24"/>
         </w:rPr>
       </w:pPr>
       <w:r>
         <w:rPr>
+          <w:color w:val="E7E6E6" w:themeColor="background2"/>
           <w:sz w:val="24"/>
           <w:szCs w:val="24"/>
         </w:rPr>
@@ -1176,9 +1480,13 @@
       <w:pPr>
         <w:spacing w:line="360" w:lineRule="auto"/>
         <w:jc w:val="both"/>
-      </w:pPr>
-      <w:r>
-        <w:rPr>
+        <w:rPr>
+          <w:color w:val="E7E6E6" w:themeColor="background2"/>
+        </w:rPr>
+      </w:pPr>
+      <w:r>
+        <w:rPr>
+          <w:color w:val="E7E6E6" w:themeColor="background2"/>
           <w:sz w:val="24"/>
           <w:szCs w:val="24"/>
         </w:rPr>
@@ -1188,8 +1496,14 @@
     <w:p>
       <w:pPr>
         <w:spacing w:before="0" w:after="160" w:line="259" w:lineRule="auto"/>
-      </w:pPr>
-      <w:r>
+        <w:rPr>
+          <w:color w:val="E7E6E6" w:themeColor="background2"/>
+        </w:rPr>
+      </w:pPr>
+      <w:r>
+        <w:rPr>
+          <w:color w:val="E7E6E6" w:themeColor="background2"/>
+        </w:rPr>
         <w:br w:type="page"/>
       </w:r>
     </w:p>
@@ -1198,31 +1512,105 @@
         <w:pStyle w:val="Ttulo1"/>
         <w:jc w:val="both"/>
         <w:rPr>
+          <w:color w:val="E7E6E6" w:themeColor="background2"/>
           <w:sz w:val="36"/>
         </w:rPr>
       </w:pPr>
       <w:bookmarkStart w:id="4" w:name="_Toc510214554"/>
       <w:r>
         <w:rPr>
+          <w:noProof/>
+          <w:color w:val="E7E6E6" w:themeColor="background2"/>
           <w:sz w:val="36"/>
         </w:rPr>
         <w:lastRenderedPageBreak/>
+        <w:drawing>
+          <wp:anchor distT="0" distB="0" distL="114300" distR="114300" simplePos="0" relativeHeight="251665408" behindDoc="0" locked="0" layoutInCell="1" allowOverlap="1">
+            <wp:simplePos x="0" y="0"/>
+            <wp:positionH relativeFrom="column">
+              <wp:posOffset>778510</wp:posOffset>
+            </wp:positionH>
+            <wp:positionV relativeFrom="paragraph">
+              <wp:posOffset>-221615</wp:posOffset>
+            </wp:positionV>
+            <wp:extent cx="619125" cy="819150"/>
+            <wp:effectExtent l="19050" t="0" r="9525" b="0"/>
+            <wp:wrapNone/>
+            <wp:docPr id="9" name="Imagem 2" descr="São_Paulo_Futebol_Clube.png"/>
+            <wp:cNvGraphicFramePr>
+              <a:graphicFrameLocks xmlns:a="http://schemas.openxmlformats.org/drawingml/2006/main" noChangeAspect="1"/>
+            </wp:cNvGraphicFramePr>
+            <a:graphic xmlns:a="http://schemas.openxmlformats.org/drawingml/2006/main">
+              <a:graphicData uri="http://schemas.openxmlformats.org/drawingml/2006/picture">
+                <pic:pic xmlns:pic="http://schemas.openxmlformats.org/drawingml/2006/picture">
+                  <pic:nvPicPr>
+                    <pic:cNvPr id="0" name="São_Paulo_Futebol_Clube.png"/>
+                    <pic:cNvPicPr/>
+                  </pic:nvPicPr>
+                  <pic:blipFill>
+                    <a:blip r:embed="rId15"/>
+                    <a:stretch>
+                      <a:fillRect/>
+                    </a:stretch>
+                  </pic:blipFill>
+                  <pic:spPr>
+                    <a:xfrm>
+                      <a:off x="0" y="0"/>
+                      <a:ext cx="619125" cy="819150"/>
+                    </a:xfrm>
+                    <a:prstGeom prst="rect">
+                      <a:avLst/>
+                    </a:prstGeom>
+                  </pic:spPr>
+                </pic:pic>
+              </a:graphicData>
+            </a:graphic>
+          </wp:anchor>
+        </w:drawing>
+      </w:r>
+      <w:r>
+        <w:rPr>
+          <w:color w:val="E7E6E6" w:themeColor="background2"/>
+          <w:sz w:val="36"/>
+        </w:rPr>
         <w:t>Escopo</w:t>
       </w:r>
       <w:bookmarkEnd w:id="4"/>
-    </w:p>
-    <w:p/>
+      <w:r>
+        <w:rPr>
+          <w:color w:val="E7E6E6" w:themeColor="background2"/>
+          <w:sz w:val="36"/>
+        </w:rPr>
+        <w:t xml:space="preserve"> </w:t>
+      </w:r>
+    </w:p>
+    <w:p>
+      <w:pPr>
+        <w:rPr>
+          <w:color w:val="E7E6E6" w:themeColor="background2"/>
+        </w:rPr>
+      </w:pPr>
+    </w:p>
+    <w:p>
+      <w:pPr>
+        <w:rPr>
+          <w:color w:val="E7E6E6" w:themeColor="background2"/>
+        </w:rPr>
+      </w:pPr>
+    </w:p>
     <w:p>
       <w:pPr>
         <w:spacing w:line="360" w:lineRule="auto"/>
         <w:ind w:firstLine="708"/>
         <w:jc w:val="both"/>
         <w:rPr>
-          <w:sz w:val="26"/>
-        </w:rPr>
-      </w:pPr>
-      <w:r>
-        <w:rPr>
+          <w:color w:val="E7E6E6" w:themeColor="background2"/>
+          <w:sz w:val="26"/>
+        </w:rPr>
+      </w:pPr>
+      <w:r>
+        <w:rPr>
+          <w:color w:val="E7E6E6" w:themeColor="background2"/>
           <w:sz w:val="26"/>
           <w:szCs w:val="26"/>
         </w:rPr>
@@ -1230,27 +1618,73 @@
       </w:r>
       <w:r>
         <w:rPr>
+          <w:color w:val="E7E6E6" w:themeColor="background2"/>
           <w:sz w:val="26"/>
         </w:rPr>
         <w:t xml:space="preserve"> torcedor que estiver interessado poderá acessar</w:t>
       </w:r>
       <w:r>
         <w:rPr>
+          <w:color w:val="E7E6E6" w:themeColor="background2"/>
           <w:sz w:val="26"/>
         </w:rPr>
         <w:t xml:space="preserve"> </w:t>
       </w:r>
       <w:r>
         <w:rPr>
+          <w:color w:val="E7E6E6" w:themeColor="background2"/>
           <w:sz w:val="26"/>
         </w:rPr>
         <w:t>nosso site e ver em primeira mão informações sobre o time, ao navegar mais, poderá faz</w:t>
       </w:r>
       <w:r>
         <w:rPr>
-          <w:sz w:val="26"/>
-        </w:rPr>
-        <w:t xml:space="preserve">er seu cadastro e saber sobre informações privilegiadas como escalações, localizações e se quiser, poderão fazer interações como nosso próprio site. </w:t>
+          <w:color w:val="E7E6E6" w:themeColor="background2"/>
+          <w:sz w:val="26"/>
+        </w:rPr>
+        <w:t xml:space="preserve">er seu cadastro e saber sobre informações privilegiadas como </w:t>
+      </w:r>
+      <w:r>
+        <w:rPr>
+          <w:color w:val="E7E6E6" w:themeColor="background2"/>
+          <w:sz w:val="26"/>
+        </w:rPr>
+        <w:t>a equipe</w:t>
+      </w:r>
+      <w:r>
+        <w:rPr>
+          <w:color w:val="E7E6E6" w:themeColor="background2"/>
+          <w:sz w:val="26"/>
+        </w:rPr>
+        <w:t xml:space="preserve">, </w:t>
+      </w:r>
+      <w:r>
+        <w:rPr>
+          <w:color w:val="E7E6E6" w:themeColor="background2"/>
+          <w:sz w:val="26"/>
+        </w:rPr>
+        <w:t>musicas,</w:t>
+      </w:r>
+      <w:r>
+        <w:rPr>
+          <w:color w:val="E7E6E6" w:themeColor="background2"/>
+          <w:sz w:val="26"/>
+        </w:rPr>
+        <w:t xml:space="preserve"> e se quiser, poderão fazer interações como nosso próprio site</w:t>
+      </w:r>
+      <w:r>
+        <w:rPr>
+          <w:color w:val="E7E6E6" w:themeColor="background2"/>
+          <w:sz w:val="26"/>
+        </w:rPr>
+        <w:t xml:space="preserve"> através de um quiz</w:t>
+      </w:r>
+      <w:r>
+        <w:rPr>
+          <w:color w:val="E7E6E6" w:themeColor="background2"/>
+          <w:sz w:val="26"/>
+        </w:rPr>
+        <w:t xml:space="preserve">. </w:t>
       </w:r>
     </w:p>
     <w:p>
@@ -1259,14 +1693,30 @@
         <w:ind w:firstLine="708"/>
         <w:jc w:val="both"/>
         <w:rPr>
-          <w:sz w:val="26"/>
-        </w:rPr>
-      </w:pPr>
-      <w:r>
-        <w:rPr>
-          <w:sz w:val="26"/>
-        </w:rPr>
-        <w:t>O cliente terá acessos a ingressos dos próximos jogos e ter acessos as listas de troféus e títulos conquistados ao longo da historia. O site terá informações selecionadas e exclusivas para o cliente.</w:t>
+          <w:color w:val="E7E6E6" w:themeColor="background2"/>
+          <w:sz w:val="26"/>
+        </w:rPr>
+      </w:pPr>
+      <w:r>
+        <w:rPr>
+          <w:color w:val="E7E6E6" w:themeColor="background2"/>
+          <w:sz w:val="26"/>
+        </w:rPr>
+        <w:t>O cliente terá acessos a ingressos dos próximos jogos</w:t>
+      </w:r>
+      <w:r>
+        <w:rPr>
+          <w:color w:val="E7E6E6" w:themeColor="background2"/>
+          <w:sz w:val="26"/>
+        </w:rPr>
+        <w:t xml:space="preserve"> e ver toda a equipe do tricolor paulista. </w:t>
+      </w:r>
+      <w:r>
+        <w:rPr>
+          <w:color w:val="E7E6E6" w:themeColor="background2"/>
+          <w:sz w:val="26"/>
+        </w:rPr>
+        <w:t>O site terá informações selecionadas e exclusivas para o cliente.</w:t>
       </w:r>
     </w:p>
     <w:p>
@@ -1275,11 +1725,13 @@
         <w:ind w:firstLine="708"/>
         <w:jc w:val="both"/>
         <w:rPr>
-          <w:sz w:val="26"/>
-        </w:rPr>
-      </w:pPr>
-      <w:r>
-        <w:rPr>
+          <w:color w:val="E7E6E6" w:themeColor="background2"/>
+          <w:sz w:val="26"/>
+        </w:rPr>
+      </w:pPr>
+      <w:r>
+        <w:rPr>
+          <w:color w:val="E7E6E6" w:themeColor="background2"/>
           <w:sz w:val="26"/>
         </w:rPr>
         <w:t xml:space="preserve"> </w:t>
@@ -1288,8 +1740,14 @@
     <w:p>
       <w:pPr>
         <w:spacing w:before="0" w:after="160" w:line="259" w:lineRule="auto"/>
-      </w:pPr>
-      <w:r>
+        <w:rPr>
+          <w:color w:val="E7E6E6" w:themeColor="background2"/>
+        </w:rPr>
+      </w:pPr>
+      <w:r>
+        <w:rPr>
+          <w:color w:val="E7E6E6" w:themeColor="background2"/>
+        </w:rPr>
         <w:br w:type="page"/>
       </w:r>
     </w:p>
@@ -1298,6 +1756,9 @@
         <w:tabs>
           <w:tab w:val="left" w:pos="6696"/>
         </w:tabs>
+        <w:rPr>
+          <w:color w:val="E7E6E6" w:themeColor="background2"/>
+        </w:rPr>
       </w:pPr>
     </w:p>
     <w:p>
@@ -1306,6 +1767,7 @@
         <w:spacing w:line="360" w:lineRule="auto"/>
         <w:jc w:val="both"/>
         <w:rPr>
+          <w:color w:val="E7E6E6" w:themeColor="background2"/>
           <w:sz w:val="30"/>
           <w:szCs w:val="24"/>
         </w:rPr>
@@ -1313,6 +1775,7 @@
       <w:bookmarkStart w:id="5" w:name="_Toc510214557"/>
       <w:r>
         <w:rPr>
+          <w:color w:val="E7E6E6" w:themeColor="background2"/>
           <w:sz w:val="30"/>
           <w:szCs w:val="24"/>
         </w:rPr>
@@ -1320,6 +1783,7 @@
       </w:r>
       <w:r>
         <w:rPr>
+          <w:color w:val="E7E6E6" w:themeColor="background2"/>
           <w:sz w:val="30"/>
           <w:szCs w:val="24"/>
         </w:rPr>
@@ -1332,6 +1796,7 @@
         <w:spacing w:line="360" w:lineRule="auto"/>
         <w:jc w:val="both"/>
         <w:rPr>
+          <w:color w:val="E7E6E6" w:themeColor="background2"/>
           <w:sz w:val="26"/>
           <w:szCs w:val="24"/>
         </w:rPr>
@@ -1347,12 +1812,14 @@
         <w:spacing w:line="360" w:lineRule="auto"/>
         <w:jc w:val="both"/>
         <w:rPr>
+          <w:color w:val="E7E6E6" w:themeColor="background2"/>
           <w:sz w:val="26"/>
           <w:szCs w:val="24"/>
         </w:rPr>
       </w:pPr>
       <w:r>
         <w:rPr>
+          <w:color w:val="E7E6E6" w:themeColor="background2"/>
           <w:sz w:val="26"/>
           <w:szCs w:val="24"/>
         </w:rPr>
@@ -1369,12 +1836,14 @@
         <w:spacing w:line="360" w:lineRule="auto"/>
         <w:jc w:val="both"/>
         <w:rPr>
+          <w:color w:val="E7E6E6" w:themeColor="background2"/>
           <w:sz w:val="26"/>
           <w:szCs w:val="24"/>
         </w:rPr>
       </w:pPr>
       <w:r>
         <w:rPr>
+          <w:color w:val="E7E6E6" w:themeColor="background2"/>
           <w:sz w:val="26"/>
           <w:szCs w:val="24"/>
         </w:rPr>
@@ -1382,6 +1851,7 @@
       </w:r>
       <w:r>
         <w:rPr>
+          <w:color w:val="E7E6E6" w:themeColor="background2"/>
           <w:sz w:val="26"/>
           <w:szCs w:val="24"/>
         </w:rPr>
@@ -1389,6 +1859,7 @@
       </w:r>
       <w:r>
         <w:rPr>
+          <w:color w:val="E7E6E6" w:themeColor="background2"/>
           <w:sz w:val="26"/>
           <w:szCs w:val="24"/>
         </w:rPr>
@@ -1396,6 +1867,7 @@
       </w:r>
       <w:r>
         <w:rPr>
+          <w:color w:val="E7E6E6" w:themeColor="background2"/>
           <w:sz w:val="26"/>
           <w:szCs w:val="24"/>
         </w:rPr>
@@ -1403,6 +1875,7 @@
       </w:r>
       <w:r>
         <w:rPr>
+          <w:color w:val="E7E6E6" w:themeColor="background2"/>
           <w:sz w:val="26"/>
           <w:szCs w:val="24"/>
         </w:rPr>
@@ -1419,12 +1892,14 @@
         <w:spacing w:line="360" w:lineRule="auto"/>
         <w:jc w:val="both"/>
         <w:rPr>
+          <w:color w:val="E7E6E6" w:themeColor="background2"/>
           <w:sz w:val="26"/>
           <w:szCs w:val="24"/>
         </w:rPr>
       </w:pPr>
       <w:r>
         <w:rPr>
+          <w:color w:val="E7E6E6" w:themeColor="background2"/>
           <w:sz w:val="26"/>
           <w:szCs w:val="24"/>
         </w:rPr>
@@ -1434,13 +1909,22 @@
     <w:p>
       <w:pPr>
         <w:spacing w:before="0" w:after="160" w:line="259" w:lineRule="auto"/>
+        <w:rPr>
+          <w:color w:val="E7E6E6" w:themeColor="background2"/>
+        </w:rPr>
       </w:pPr>
     </w:p>
     <w:p>
       <w:pPr>
         <w:spacing w:before="0" w:after="160" w:line="259" w:lineRule="auto"/>
-      </w:pPr>
-      <w:r>
+        <w:rPr>
+          <w:color w:val="E7E6E6" w:themeColor="background2"/>
+        </w:rPr>
+      </w:pPr>
+      <w:r>
+        <w:rPr>
+          <w:color w:val="E7E6E6" w:themeColor="background2"/>
+        </w:rPr>
         <w:br w:type="page"/>
       </w:r>
     </w:p>
@@ -1450,12 +1934,14 @@
         <w:spacing w:line="360" w:lineRule="auto"/>
         <w:jc w:val="both"/>
         <w:rPr>
+          <w:color w:val="E7E6E6" w:themeColor="background2"/>
           <w:sz w:val="36"/>
         </w:rPr>
       </w:pPr>
       <w:bookmarkStart w:id="6" w:name="_Toc510214558"/>
       <w:r>
         <w:rPr>
+          <w:color w:val="E7E6E6" w:themeColor="background2"/>
           <w:sz w:val="36"/>
         </w:rPr>
         <w:lastRenderedPageBreak/>
@@ -1468,6 +1954,7 @@
         <w:spacing w:line="360" w:lineRule="auto"/>
         <w:jc w:val="both"/>
         <w:rPr>
+          <w:color w:val="E7E6E6" w:themeColor="background2"/>
           <w:sz w:val="26"/>
         </w:rPr>
       </w:pPr>
@@ -1477,6 +1964,7 @@
         <w:spacing w:before="0" w:after="160" w:line="360" w:lineRule="auto"/>
         <w:rPr>
           <w:rFonts w:cs="Arial"/>
+          <w:color w:val="E7E6E6" w:themeColor="background2"/>
           <w:kern w:val="0"/>
           <w:sz w:val="26"/>
           <w:szCs w:val="26"/>
@@ -1488,52 +1976,44 @@
           <w:rFonts w:cs="Arial"/>
           <w:b/>
           <w:bCs/>
+          <w:color w:val="E7E6E6" w:themeColor="background2"/>
           <w:kern w:val="0"/>
           <w:sz w:val="26"/>
           <w:szCs w:val="26"/>
           <w:lang w:eastAsia="en-US"/>
         </w:rPr>
-        <w:t>Desenvolvedor Full-Stack</w:t>
+        <w:t xml:space="preserve">Desenvolvedor Full-Stack </w:t>
       </w:r>
       <w:r>
         <w:rPr>
           <w:rFonts w:cs="Arial"/>
           <w:b/>
           <w:bCs/>
+          <w:color w:val="E7E6E6" w:themeColor="background2"/>
           <w:kern w:val="0"/>
           <w:sz w:val="26"/>
           <w:szCs w:val="26"/>
           <w:lang w:eastAsia="en-US"/>
         </w:rPr>
-        <w:t xml:space="preserve"> </w:t>
+        <w:t>-</w:t>
       </w:r>
       <w:r>
         <w:rPr>
           <w:rFonts w:cs="Arial"/>
           <w:b/>
           <w:bCs/>
+          <w:color w:val="E7E6E6" w:themeColor="background2"/>
           <w:kern w:val="0"/>
           <w:sz w:val="26"/>
           <w:szCs w:val="26"/>
           <w:lang w:eastAsia="en-US"/>
         </w:rPr>
-        <w:t>-</w:t>
+        <w:t xml:space="preserve"> </w:t>
       </w:r>
       <w:r>
         <w:rPr>
           <w:rFonts w:cs="Arial"/>
-          <w:b/>
-          <w:bCs/>
-          <w:kern w:val="0"/>
-          <w:sz w:val="26"/>
-          <w:szCs w:val="26"/>
-          <w:lang w:eastAsia="en-US"/>
-        </w:rPr>
-        <w:t xml:space="preserve"> </w:t>
-      </w:r>
-      <w:r>
-        <w:rPr>
-          <w:rFonts w:cs="Arial"/>
+          <w:color w:val="E7E6E6" w:themeColor="background2"/>
           <w:kern w:val="0"/>
           <w:sz w:val="26"/>
           <w:szCs w:val="26"/>
@@ -1548,23 +2028,27 @@
         <w:ind w:firstLine="708"/>
         <w:jc w:val="both"/>
         <w:rPr>
-          <w:sz w:val="26"/>
-        </w:rPr>
-      </w:pPr>
-      <w:r>
-        <w:rPr>
+          <w:color w:val="E7E6E6" w:themeColor="background2"/>
+          <w:sz w:val="26"/>
+        </w:rPr>
+      </w:pPr>
+      <w:r>
+        <w:rPr>
+          <w:color w:val="E7E6E6" w:themeColor="background2"/>
           <w:sz w:val="26"/>
         </w:rPr>
         <w:t>especializada em programação web, desenvolvimento back-end e front-end, nas linguagens HT</w:t>
       </w:r>
       <w:r>
         <w:rPr>
+          <w:color w:val="E7E6E6" w:themeColor="background2"/>
           <w:sz w:val="26"/>
         </w:rPr>
         <w:t>ML, CSS, Javascript e MySQL</w:t>
       </w:r>
       <w:r>
         <w:rPr>
+          <w:color w:val="E7E6E6" w:themeColor="background2"/>
           <w:sz w:val="26"/>
         </w:rPr>
         <w:t xml:space="preserve">. </w:t>
@@ -1575,6 +2059,7 @@
         <w:spacing w:before="0" w:after="160" w:line="360" w:lineRule="auto"/>
         <w:rPr>
           <w:rFonts w:ascii="Arial" w:hAnsi="Arial" w:cs="Arial"/>
+          <w:color w:val="E7E6E6" w:themeColor="background2"/>
           <w:kern w:val="0"/>
           <w:sz w:val="23"/>
           <w:szCs w:val="23"/>
@@ -1585,6 +2070,7 @@
         <w:rPr>
           <w:b/>
           <w:bCs/>
+          <w:color w:val="E7E6E6" w:themeColor="background2"/>
           <w:sz w:val="26"/>
           <w:szCs w:val="26"/>
         </w:rPr>
@@ -1597,12 +2083,14 @@
         <w:spacing w:line="360" w:lineRule="auto"/>
         <w:jc w:val="both"/>
         <w:rPr>
+          <w:color w:val="E7E6E6" w:themeColor="background2"/>
           <w:sz w:val="36"/>
         </w:rPr>
       </w:pPr>
       <w:bookmarkStart w:id="7" w:name="_Toc510214559"/>
       <w:r>
         <w:rPr>
+          <w:color w:val="E7E6E6" w:themeColor="background2"/>
           <w:sz w:val="36"/>
         </w:rPr>
         <w:lastRenderedPageBreak/>
@@ -1615,6 +2103,7 @@
         <w:spacing w:line="360" w:lineRule="auto"/>
         <w:jc w:val="both"/>
         <w:rPr>
+          <w:color w:val="E7E6E6" w:themeColor="background2"/>
           <w:sz w:val="26"/>
         </w:rPr>
       </w:pPr>
@@ -1626,11 +2115,13 @@
         <w:jc w:val="both"/>
         <w:rPr>
           <w:rFonts w:eastAsia="Calibri" w:cs="Calibri"/>
+          <w:color w:val="E7E6E6" w:themeColor="background2"/>
         </w:rPr>
       </w:pPr>
       <w:r>
         <w:rPr>
           <w:rFonts w:eastAsia="Calibri" w:cs="Calibri"/>
+          <w:color w:val="E7E6E6" w:themeColor="background2"/>
           <w:sz w:val="26"/>
         </w:rPr>
         <w:t>Não existe preço quando se falamos de SPFC e sim amor e isso, isso não se compra!</w:t>
@@ -1639,6 +2130,12 @@
     <w:sectPr>
       <w:pgSz w:w="11906" w:h="16838" w:code="9"/>
       <w:pgMar w:top="964" w:right="964" w:bottom="964" w:left="964" w:header="709" w:footer="709" w:gutter="0"/>
+      <w:pgBorders w:offsetFrom="page">
+        <w:top w:val="single" w:sz="4" w:space="24" w:color="E7E6E6" w:themeColor="background2"/>
+        <w:left w:val="single" w:sz="4" w:space="24" w:color="E7E6E6" w:themeColor="background2"/>
+        <w:bottom w:val="single" w:sz="4" w:space="24" w:color="E7E6E6" w:themeColor="background2"/>
+        <w:right w:val="single" w:sz="4" w:space="24" w:color="E7E6E6" w:themeColor="background2"/>
+      </w:pgBorders>
       <w:cols w:space="708"/>
       <w:docGrid w:linePitch="360"/>
     </w:sectPr>
@@ -1663,6 +2160,77 @@
     </w:p>
   </w:endnote>
 </w:endnotes>
+</file>
+
+<file path=word/footer1.xml><?xml version="1.0" encoding="utf-8"?>
+<w:ftr xmlns:ve="http://schemas.openxmlformats.org/markup-compatibility/2006" xmlns:o="urn:schemas-microsoft-com:office:office" xmlns:r="http://schemas.openxmlformats.org/officeDocument/2006/relationships" xmlns:m="http://schemas.openxmlformats.org/officeDocument/2006/math" xmlns:v="urn:schemas-microsoft-com:vml" xmlns:wp="http://schemas.openxmlformats.org/drawingml/2006/wordprocessingDrawing" xmlns:w10="urn:schemas-microsoft-com:office:word" xmlns:w="http://schemas.openxmlformats.org/wordprocessingml/2006/main" xmlns:wne="http://schemas.microsoft.com/office/word/2006/wordml">
+  <w:sdt>
+    <w:sdtPr>
+      <w:id w:val="867219583"/>
+      <w:docPartObj>
+        <w:docPartGallery w:val="Page Numbers (Bottom of Page)"/>
+        <w:docPartUnique/>
+      </w:docPartObj>
+    </w:sdtPr>
+    <w:sdtContent>
+      <w:p>
+        <w:pPr>
+          <w:pStyle w:val="Rodap"/>
+          <w:tabs>
+            <w:tab w:val="clear" w:pos="4252"/>
+            <w:tab w:val="clear" w:pos="8504"/>
+            <w:tab w:val="right" w:pos="9978"/>
+          </w:tabs>
+        </w:pPr>
+        <w:r>
+          <w:rPr>
+            <w:noProof/>
+            <w:lang w:eastAsia="zh-TW"/>
+          </w:rPr>
+          <w:pict>
+            <v:group id="_x0000_s1090" style="position:absolute;margin-left:464.05pt;margin-top:760.75pt;width:34.4pt;height:56.45pt;z-index:251661312;mso-position-horizontal-relative:margin;mso-position-vertical-relative:page" coordorigin="1743,14699" coordsize="688,1129">
+              <v:shapetype id="_x0000_t32" coordsize="21600,21600" o:spt="32" o:oned="t" path="m,l21600,21600e" filled="f">
+                <v:path arrowok="t" fillok="f" o:connecttype="none"/>
+                <o:lock v:ext="edit" shapetype="t"/>
+              </v:shapetype>
+              <v:shape id="_x0000_s1091" type="#_x0000_t32" style="position:absolute;left:2111;top:15387;width:0;height:441;flip:y" o:connectortype="straight" strokecolor="#7f7f7f [1612]"/>
+              <v:rect id="_x0000_s1092" style="position:absolute;left:1743;top:14699;width:688;height:688;v-text-anchor:middle" filled="f" strokecolor="#7f7f7f [1612]">
+                <v:textbox style="mso-next-textbox:#_x0000_s1092">
+                  <w:txbxContent>
+                    <w:p>
+                      <w:pPr>
+                        <w:pStyle w:val="Rodap"/>
+                        <w:jc w:val="center"/>
+                        <w:rPr>
+                          <w:sz w:val="16"/>
+                          <w:szCs w:val="16"/>
+                        </w:rPr>
+                      </w:pPr>
+                      <w:fldSimple w:instr=" PAGE    \* MERGEFORMAT ">
+                        <w:r>
+                          <w:rPr>
+                            <w:noProof/>
+                            <w:sz w:val="16"/>
+                            <w:szCs w:val="16"/>
+                          </w:rPr>
+                          <w:t>9</w:t>
+                        </w:r>
+                      </w:fldSimple>
+                    </w:p>
+                  </w:txbxContent>
+                </v:textbox>
+              </v:rect>
+              <w10:wrap anchorx="margin" anchory="page"/>
+            </v:group>
+          </w:pict>
+        </w:r>
+        <w:r>
+          <w:tab/>
+        </w:r>
+      </w:p>
+    </w:sdtContent>
+  </w:sdt>
+</w:ftr>
 </file>
 
 <file path=word/footnotes.xml><?xml version="1.0" encoding="utf-8"?>
@@ -1725,46 +2293,6 @@
 </file>
 
 <file path=word/header2.xml><?xml version="1.0" encoding="utf-8"?>
-<w:hdr xmlns:ve="http://schemas.openxmlformats.org/markup-compatibility/2006" xmlns:o="urn:schemas-microsoft-com:office:office" xmlns:r="http://schemas.openxmlformats.org/officeDocument/2006/relationships" xmlns:m="http://schemas.openxmlformats.org/officeDocument/2006/math" xmlns:v="urn:schemas-microsoft-com:vml" xmlns:wp="http://schemas.openxmlformats.org/drawingml/2006/wordprocessingDrawing" xmlns:w10="urn:schemas-microsoft-com:office:word" xmlns:w="http://schemas.openxmlformats.org/wordprocessingml/2006/main" xmlns:wne="http://schemas.microsoft.com/office/word/2006/wordml">
-  <w:p>
-    <w:pPr>
-      <w:pStyle w:val="Cabealho"/>
-    </w:pPr>
-    <w:r>
-      <w:rPr>
-        <w:noProof/>
-      </w:rPr>
-      <w:pict>
-        <v:shapetype id="_x0000_t75" coordsize="21600,21600" o:spt="75" o:preferrelative="t" path="m@4@5l@4@11@9@11@9@5xe" filled="f" stroked="f">
-          <v:stroke joinstyle="miter"/>
-          <v:formulas>
-            <v:f eqn="if lineDrawn pixelLineWidth 0"/>
-            <v:f eqn="sum @0 1 0"/>
-            <v:f eqn="sum 0 0 @1"/>
-            <v:f eqn="prod @2 1 2"/>
-            <v:f eqn="prod @3 21600 pixelWidth"/>
-            <v:f eqn="prod @3 21600 pixelHeight"/>
-            <v:f eqn="sum @0 0 1"/>
-            <v:f eqn="prod @6 1 2"/>
-            <v:f eqn="prod @7 21600 pixelWidth"/>
-            <v:f eqn="sum @8 21600 0"/>
-            <v:f eqn="prod @7 21600 pixelHeight"/>
-            <v:f eqn="sum @10 21600 0"/>
-          </v:formulas>
-          <v:path o:extrusionok="f" gradientshapeok="t" o:connecttype="rect"/>
-          <o:lock v:ext="edit" aspectratio="t"/>
-        </v:shapetype>
-        <v:shape id="WordPictureWatermark635783502" o:spid="_x0000_s1087" type="#_x0000_t75" style="position:absolute;margin-left:0;margin-top:0;width:596.2pt;height:842pt;z-index:-251656192;mso-position-horizontal:center;mso-position-horizontal-relative:margin;mso-position-vertical:center;mso-position-vertical-relative:margin" o:allowincell="f">
-          <v:imagedata r:id="rId1" o:title="fundo_timbrado_margemestreita"/>
-          <w10:wrap anchorx="margin" anchory="page"/>
-        </v:shape>
-      </w:pict>
-    </w:r>
-  </w:p>
-</w:hdr>
-</file>
-
-<file path=word/header3.xml><?xml version="1.0" encoding="utf-8"?>
 <w:hdr xmlns:ve="http://schemas.openxmlformats.org/markup-compatibility/2006" xmlns:o="urn:schemas-microsoft-com:office:office" xmlns:r="http://schemas.openxmlformats.org/officeDocument/2006/relationships" xmlns:m="http://schemas.openxmlformats.org/officeDocument/2006/math" xmlns:v="urn:schemas-microsoft-com:vml" xmlns:wp="http://schemas.openxmlformats.org/drawingml/2006/wordprocessingDrawing" xmlns:w10="urn:schemas-microsoft-com:office:word" xmlns:w="http://schemas.openxmlformats.org/wordprocessingml/2006/main" xmlns:wne="http://schemas.microsoft.com/office/word/2006/wordml">
   <w:p>
     <w:pPr>
@@ -4924,28 +5452,13 @@
   <a:extraClrSchemeLst/>
   <a:extLst>
     <a:ext uri="{05A4C25C-085E-4340-85A3-A5531E510DB2}">
-      <thm15:themeFamily xmlns:thm15="http://schemas.microsoft.com/office/thememl/2012/main" xmlns="" name="Office Theme" id="{62F939B6-93AF-4DB8-9C6B-D6C7DFDC589F}" vid="{4A3C46E8-61CC-4603-A589-7422A47A8E4A}"/>
+      <thm15:themeFamily xmlns="" xmlns:thm15="http://schemas.microsoft.com/office/thememl/2012/main" name="Office Theme" id="{62F939B6-93AF-4DB8-9C6B-D6C7DFDC589F}" vid="{4A3C46E8-61CC-4603-A589-7422A47A8E4A}"/>
     </a:ext>
   </a:extLst>
 </a:theme>
 </file>
 
 <file path=customXml/item1.xml><?xml version="1.0" encoding="utf-8"?>
-<?mso-contentType ?>
-<FormTemplates xmlns="http://schemas.microsoft.com/sharepoint/v3/contenttype/forms">
-  <Display>DocumentLibraryForm</Display>
-  <Edit>DocumentLibraryForm</Edit>
-  <New>DocumentLibraryForm</New>
-</FormTemplates>
-</file>
-
-<file path=customXml/item2.xml><?xml version="1.0" encoding="utf-8"?>
-<p:properties xmlns:p="http://schemas.microsoft.com/office/2006/metadata/properties" xmlns:xsi="http://www.w3.org/2001/XMLSchema-instance" xmlns:pc="http://schemas.microsoft.com/office/infopath/2007/PartnerControls">
-  <documentManagement/>
-</p:properties>
-</file>
-
-<file path=customXml/item3.xml><?xml version="1.0" encoding="utf-8"?>
 <ct:contentTypeSchema xmlns:ct="http://schemas.microsoft.com/office/2006/metadata/contentType" xmlns:ma="http://schemas.microsoft.com/office/2006/metadata/properties/metaAttributes" ct:_="" ma:_="" ma:contentTypeName="Documento" ma:contentTypeID="0x0101007F8ECE7139958D46ABEDA89D12B90CBF" ma:contentTypeVersion="8" ma:contentTypeDescription="Crie um novo documento." ma:contentTypeScope="" ma:versionID="f7af598ff2112f0c4e16f369cb7c8899">
   <xsd:schema xmlns:xsd="http://www.w3.org/2001/XMLSchema" xmlns:xs="http://www.w3.org/2001/XMLSchema" xmlns:p="http://schemas.microsoft.com/office/2006/metadata/properties" xmlns:ns2="0a53ad5e-08cc-4fba-9df9-747b79db3e02" targetNamespace="http://schemas.microsoft.com/office/2006/metadata/properties" ma:root="true" ma:fieldsID="163bd38cf04bbe8ed73bbfeb3a486819" ns2:_="">
     <xsd:import namespace="0a53ad5e-08cc-4fba-9df9-747b79db3e02"/>
@@ -5115,28 +5628,26 @@
 </ct:contentTypeSchema>
 </file>
 
+<file path=customXml/item2.xml><?xml version="1.0" encoding="utf-8"?>
+<p:properties xmlns:p="http://schemas.microsoft.com/office/2006/metadata/properties" xmlns:xsi="http://www.w3.org/2001/XMLSchema-instance" xmlns:pc="http://schemas.microsoft.com/office/infopath/2007/PartnerControls">
+  <documentManagement/>
+</p:properties>
+</file>
+
+<file path=customXml/item3.xml><?xml version="1.0" encoding="utf-8"?>
+<?mso-contentType ?>
+<FormTemplates xmlns="http://schemas.microsoft.com/sharepoint/v3/contenttype/forms">
+  <Display>DocumentLibraryForm</Display>
+  <Edit>DocumentLibraryForm</Edit>
+  <New>DocumentLibraryForm</New>
+</FormTemplates>
+</file>
+
 <file path=customXml/item4.xml><?xml version="1.0" encoding="utf-8"?>
 <b:Sources xmlns:b="http://schemas.openxmlformats.org/officeDocument/2006/bibliography" xmlns="http://schemas.openxmlformats.org/officeDocument/2006/bibliography" SelectedStyle="\APASixthEditionOfficeOnline.xsl" StyleName="APA" Version="6"/>
 </file>
 
 <file path=customXml/itemProps1.xml><?xml version="1.0" encoding="utf-8"?>
-<ds:datastoreItem xmlns:ds="http://schemas.openxmlformats.org/officeDocument/2006/customXml" ds:itemID="{B52C9AD5-4F18-4494-A12B-C11EA8399E21}">
-  <ds:schemaRefs>
-    <ds:schemaRef ds:uri="http://schemas.microsoft.com/sharepoint/v3/contenttype/forms"/>
-  </ds:schemaRefs>
-</ds:datastoreItem>
-</file>
-
-<file path=customXml/itemProps2.xml><?xml version="1.0" encoding="utf-8"?>
-<ds:datastoreItem xmlns:ds="http://schemas.openxmlformats.org/officeDocument/2006/customXml" ds:itemID="{79054B02-B215-46AC-9176-544339E93661}">
-  <ds:schemaRefs>
-    <ds:schemaRef ds:uri="http://schemas.microsoft.com/office/2006/metadata/properties"/>
-    <ds:schemaRef ds:uri="http://schemas.microsoft.com/office/infopath/2007/PartnerControls"/>
-  </ds:schemaRefs>
-</ds:datastoreItem>
-</file>
-
-<file path=customXml/itemProps3.xml><?xml version="1.0" encoding="utf-8"?>
 <ds:datastoreItem xmlns:ds="http://schemas.openxmlformats.org/officeDocument/2006/customXml" ds:itemID="{71D591AE-9F3A-479E-A28E-D4FD343FA2BE}">
   <ds:schemaRefs>
     <ds:schemaRef ds:uri="http://schemas.microsoft.com/office/2006/metadata/contentType"/>
@@ -5154,8 +5665,25 @@
 </ds:datastoreItem>
 </file>
 
+<file path=customXml/itemProps2.xml><?xml version="1.0" encoding="utf-8"?>
+<ds:datastoreItem xmlns:ds="http://schemas.openxmlformats.org/officeDocument/2006/customXml" ds:itemID="{79054B02-B215-46AC-9176-544339E93661}">
+  <ds:schemaRefs>
+    <ds:schemaRef ds:uri="http://schemas.microsoft.com/office/2006/metadata/properties"/>
+    <ds:schemaRef ds:uri="http://schemas.microsoft.com/office/infopath/2007/PartnerControls"/>
+  </ds:schemaRefs>
+</ds:datastoreItem>
+</file>
+
+<file path=customXml/itemProps3.xml><?xml version="1.0" encoding="utf-8"?>
+<ds:datastoreItem xmlns:ds="http://schemas.openxmlformats.org/officeDocument/2006/customXml" ds:itemID="{B52C9AD5-4F18-4494-A12B-C11EA8399E21}">
+  <ds:schemaRefs>
+    <ds:schemaRef ds:uri="http://schemas.microsoft.com/sharepoint/v3/contenttype/forms"/>
+  </ds:schemaRefs>
+</ds:datastoreItem>
+</file>
+
 <file path=customXml/itemProps4.xml><?xml version="1.0" encoding="utf-8"?>
-<ds:datastoreItem xmlns:ds="http://schemas.openxmlformats.org/officeDocument/2006/customXml" ds:itemID="{06EDEFB7-FBFA-4F96-8CA7-83DA6644075C}">
+<ds:datastoreItem xmlns:ds="http://schemas.openxmlformats.org/officeDocument/2006/customXml" ds:itemID="{2F3CC4E0-4934-4EDA-B871-C3836098C7B2}">
   <ds:schemaRefs>
     <ds:schemaRef ds:uri="http://schemas.openxmlformats.org/officeDocument/2006/bibliography"/>
   </ds:schemaRefs>

</xml_diff>